<commit_message>
paper: finished review of current version of man. and response
</commit_message>
<xml_diff>
--- a/paper/submission/02/comutation-resubmission-response-1-letter_2.docx
+++ b/paper/submission/02/comutation-resubmission-response-1-letter_2.docx
@@ -30,7 +30,7 @@
     </w:p>
     <w:p>
       <w:pPr>
-        <w:ind w:firstLine="720"/>
+        <w:ind w:firstLine="360"/>
       </w:pPr>
       <w:r>
         <w:t xml:space="preserve">We are glad that both reviewers were enthusiastic about the study we have presented. Reviewer 1 believed it to be a thorough analysis of the genetic interactions of the </w:t>
@@ -42,22 +42,16 @@
         <w:t>KRAS</w:t>
       </w:r>
       <w:r>
-        <w:t xml:space="preserve"> alleles that is timely and novel. Reviewer 2 noted that our findings are likely im</w:t>
-      </w:r>
-      <w:r>
-        <w:t xml:space="preserve">portant for understanding </w:t>
-      </w:r>
-      <w:r>
-        <w:rPr>
-          <w:i/>
-        </w:rPr>
-        <w:t>KRAS</w:t>
-      </w:r>
-      <w:r>
-        <w:t xml:space="preserve">-driven cancers. We believe the analysis has been enhanced by pursuing the insightful questions raised by both reviewers. </w:t>
-      </w:r>
-      <w:r>
-        <w:t xml:space="preserve">Below, we have provided </w:t>
+        <w:t xml:space="preserve"> alleles that is timely and novel. Reviewer 2 noted that our findings are likely important for understanding </w:t>
+      </w:r>
+      <w:r>
+        <w:rPr>
+          <w:i/>
+        </w:rPr>
+        <w:t>KRAS</w:t>
+      </w:r>
+      <w:r>
+        <w:t xml:space="preserve">-driven cancers. We believe the analysis has been enhanced by pursuing the insightful questions raised by both reviewers. Below, we have provided </w:t>
       </w:r>
       <w:r>
         <w:t>both a summary of our responses for each reviewer and a</w:t>
@@ -69,10 +63,7 @@
         <w:t>each comment from the reviewers (</w:t>
       </w:r>
       <w:r>
-        <w:t xml:space="preserve">annotated with the locations in </w:t>
-      </w:r>
-      <w:r>
-        <w:t>the manuscript where the relevant changes were made</w:t>
+        <w:t>annotated with the locations in the manuscript where the relevant changes were made</w:t>
       </w:r>
       <w:r>
         <w:t>)</w:t>
@@ -107,13 +98,79 @@
     </w:p>
     <w:p>
       <w:r>
-        <w:t xml:space="preserve">(Summary for Reviewer </w:t>
-      </w:r>
-      <w:r>
-        <w:t>1</w:t>
-      </w:r>
-      <w:r>
-        <w:t>)</w:t>
+        <w:t xml:space="preserve">The first reviewer requested additional explanation and analysis of the associations between mutational signatures and the </w:t>
+      </w:r>
+      <w:r>
+        <w:rPr>
+          <w:i/>
+          <w:iCs/>
+        </w:rPr>
+        <w:t>KRAS</w:t>
+      </w:r>
+      <w:r>
+        <w:t xml:space="preserve"> alleles. Reviewer 1 was also curious about the interpretation of our results and the characteristics of the tissue-of-origin of the tumors.</w:t>
+      </w:r>
+    </w:p>
+    <w:p/>
+    <w:p>
+      <w:r>
+        <w:t>We addressed these concerns as follows:</w:t>
+      </w:r>
+    </w:p>
+    <w:p>
+      <w:pPr>
+        <w:pStyle w:val="ListParagraph"/>
+        <w:numPr>
+          <w:ilvl w:val="0"/>
+          <w:numId w:val="2"/>
+        </w:numPr>
+        <w:ind w:left="360" w:hanging="180"/>
+      </w:pPr>
+      <w:r>
+        <w:t xml:space="preserve">We conducted statistical analyses to test for differences in mutational signature compositions of tumor with different </w:t>
+      </w:r>
+      <w:r>
+        <w:rPr>
+          <w:i/>
+          <w:iCs/>
+        </w:rPr>
+        <w:t>KRAS</w:t>
+      </w:r>
+      <w:r>
+        <w:t xml:space="preserve"> alleles (presented in the new Supplemental Fig. 2) and differences in the probabilities for the mutational signatures to have caused the mutation (presented in the new Supplemental Fig. 3). In addition, we assessed to what extent the mutational signatures can be used to predict which </w:t>
+      </w:r>
+      <w:r>
+        <w:rPr>
+          <w:i/>
+          <w:iCs/>
+        </w:rPr>
+        <w:t>KRAS</w:t>
+      </w:r>
+      <w:r>
+        <w:t xml:space="preserve"> allele a tumor would obtain (presented in the new panel b of Fig. 2).</w:t>
+      </w:r>
+    </w:p>
+    <w:p>
+      <w:pPr>
+        <w:pStyle w:val="ListParagraph"/>
+        <w:numPr>
+          <w:ilvl w:val="0"/>
+          <w:numId w:val="2"/>
+        </w:numPr>
+        <w:ind w:left="360" w:hanging="180"/>
+      </w:pPr>
+      <w:r>
+        <w:t xml:space="preserve">In multiple parts of the Results and Discussion, we add further interpretation of our results with regards to the tissue-specificity of </w:t>
+      </w:r>
+      <w:r>
+        <w:rPr>
+          <w:i/>
+          <w:iCs/>
+        </w:rPr>
+        <w:t>KRAS</w:t>
+      </w:r>
+      <w:r>
+        <w:t xml:space="preserve"> mutations, citing several experimental studies on the topic to provide further support.</w:t>
       </w:r>
     </w:p>
     <w:p>
@@ -134,13 +191,124 @@
     </w:p>
     <w:p>
       <w:r>
-        <w:t xml:space="preserve">(Summary for Reviewer </w:t>
-      </w:r>
-      <w:r>
-        <w:t>2</w:t>
-      </w:r>
-      <w:r>
-        <w:t>)</w:t>
+        <w:t>Reviewer</w:t>
+      </w:r>
+      <w:r>
+        <w:t xml:space="preserve"> 2 expressed concern over the clarity of our goals and statistical methods, namely the potential for a high rate of false positives in the comutation networks. It was also unclear to this reviewer why our comutation analysis of the individual </w:t>
+      </w:r>
+      <w:r>
+        <w:rPr>
+          <w:i/>
+          <w:iCs/>
+        </w:rPr>
+        <w:t>KRAS</w:t>
+      </w:r>
+      <w:r>
+        <w:t xml:space="preserve"> alleles would discover genetic interactions not recorded in previous comutation analyses. Lastly, this reviewer requested that we provide additional details about the mutations in genes found to have these comutation interactions with </w:t>
+      </w:r>
+      <w:r>
+        <w:rPr>
+          <w:i/>
+          <w:iCs/>
+        </w:rPr>
+        <w:t>KRAS</w:t>
+      </w:r>
+      <w:r>
+        <w:t>.</w:t>
+      </w:r>
+    </w:p>
+    <w:p>
+      <w:pPr>
+        <w:widowControl w:val="0"/>
+        <w:rPr>
+          <w:b/>
+        </w:rPr>
+      </w:pPr>
+    </w:p>
+    <w:p>
+      <w:r>
+        <w:t>We addressed these concerns as follows:</w:t>
+      </w:r>
+    </w:p>
+    <w:p>
+      <w:pPr>
+        <w:pStyle w:val="ListParagraph"/>
+        <w:numPr>
+          <w:ilvl w:val="0"/>
+          <w:numId w:val="2"/>
+        </w:numPr>
+        <w:ind w:left="360" w:hanging="180"/>
+      </w:pPr>
+      <w:r>
+        <w:t xml:space="preserve">We have made an effort to clarify the goals and methods of our study throughout the manuscript. </w:t>
+      </w:r>
+      <w:r>
+        <w:t>We have specifically provided a detailed explanation of the steps we used to mitigate the reporting of false positive comutation interactions and have added an additional step that filters based on an estimated false discovery rate.</w:t>
+      </w:r>
+    </w:p>
+    <w:p>
+      <w:pPr>
+        <w:pStyle w:val="ListParagraph"/>
+        <w:numPr>
+          <w:ilvl w:val="0"/>
+          <w:numId w:val="2"/>
+        </w:numPr>
+        <w:ind w:left="360" w:hanging="180"/>
+      </w:pPr>
+      <w:r>
+        <w:t xml:space="preserve">To emphasize the novelty of an allele-specific analysis, we conducted a non-allele-specific comutation analysis of </w:t>
+      </w:r>
+      <w:r>
+        <w:rPr>
+          <w:i/>
+          <w:iCs/>
+        </w:rPr>
+        <w:t>KRAS</w:t>
+      </w:r>
+      <w:r>
+        <w:t xml:space="preserve"> and compared the results to the allele-specific analysis presented in the original manuscript. Briefly, the results highlight how the allele-specific analysis is </w:t>
+      </w:r>
+      <w:r>
+        <w:t xml:space="preserve">crucial </w:t>
+      </w:r>
+      <w:r>
+        <w:t xml:space="preserve">for identifying most of the comutation interactions of the uncommon </w:t>
+      </w:r>
+      <w:r>
+        <w:rPr>
+          <w:i/>
+          <w:iCs/>
+        </w:rPr>
+        <w:t xml:space="preserve">KRAS </w:t>
+      </w:r>
+      <w:r>
+        <w:t>alleles as they are often masked by the more common alleles</w:t>
+      </w:r>
+      <w:r>
+        <w:t>.</w:t>
+      </w:r>
+    </w:p>
+    <w:p>
+      <w:pPr>
+        <w:pStyle w:val="ListParagraph"/>
+        <w:numPr>
+          <w:ilvl w:val="0"/>
+          <w:numId w:val="2"/>
+        </w:numPr>
+        <w:ind w:left="360" w:hanging="180"/>
+      </w:pPr>
+      <w:r>
+        <w:t xml:space="preserve">As requested by the reviewer, we have included further details on the particular mutations of the genes with comutation interactions with the </w:t>
+      </w:r>
+      <w:r>
+        <w:rPr>
+          <w:i/>
+          <w:iCs/>
+        </w:rPr>
+        <w:t>KRAS</w:t>
+      </w:r>
+      <w:r>
+        <w:t xml:space="preserve"> alleles.</w:t>
       </w:r>
     </w:p>
     <w:p>
@@ -196,13 +364,13 @@
       </w:r>
       <w:commentRangeEnd w:id="2"/>
       <w:r>
+        <w:rPr>
+          <w:rStyle w:val="CommentReference"/>
+        </w:rPr>
         <w:commentReference w:id="2"/>
       </w:r>
       <w:r>
-        <w:t xml:space="preserve"> Authors showed that there is no difference in mutation signature patterns comparing tumors with distinct KRAS mutations (Fig 1C), the question is that whether tumors with diffe</w:t>
-      </w:r>
-      <w:r>
-        <w:t xml:space="preserve">rent mutational signatures have preferred KRAS mutations? Regardless of tumor type, what is the correlation between predicted and actual KRAS mutations in tumors with each mutational signature? </w:t>
+        <w:t xml:space="preserve"> Authors showed that there is no difference in mutation signature patterns comparing tumors with distinct KRAS mutations (Fig 1C), the question is that whether tumors with different mutational signatures have preferred KRAS mutations? Regardless of tumor type, what is the correlation between predicted and actual KRAS mutations in tumors with each mutational signature? </w:t>
       </w:r>
     </w:p>
     <w:p>
@@ -217,10 +385,7 @@
       <w:bookmarkStart w:id="3" w:name="_vn929tdagrzy" w:colFirst="0" w:colLast="0"/>
       <w:bookmarkEnd w:id="3"/>
       <w:r>
-        <w:t>After much internal discussion, we ultimately had three diff</w:t>
-      </w:r>
-      <w:r>
-        <w:t>erent interpretations of these two insightful questions. Each is addressed separately, below.</w:t>
+        <w:t>After much internal discussion, we ultimately had three different interpretations of these two insightful questions. Each is addressed separately, below.</w:t>
       </w:r>
       <w:bookmarkStart w:id="4" w:name="_4987xv9o1z57" w:colFirst="0" w:colLast="0"/>
       <w:bookmarkEnd w:id="4"/>
@@ -238,15 +403,6 @@
         <w:t xml:space="preserve">The first question – “whether tumors with different mutational signatures have preferred </w:t>
       </w:r>
       <w:r>
-        <w:t>KRAS</w:t>
-      </w:r>
-      <w:r>
-        <w:t xml:space="preserve"> mutations?” – can be understood to be asking if tumor samples group</w:t>
-      </w:r>
-      <w:r>
-        <w:t xml:space="preserve">ed by their </w:t>
-      </w:r>
-      <w:r>
         <w:rPr>
           <w:i/>
           <w:iCs/>
@@ -254,6 +410,16 @@
         <w:t>KRAS</w:t>
       </w:r>
       <w:r>
+        <w:t xml:space="preserve"> mutations?” – can be understood to be asking if tumor samples grouped by their </w:t>
+      </w:r>
+      <w:r>
+        <w:rPr>
+          <w:i/>
+          <w:iCs/>
+        </w:rPr>
+        <w:t>KRAS</w:t>
+      </w:r>
+      <w:r>
         <w:t xml:space="preserve"> allele have different levels of each mutational signature. We believe this is addressed by Fig. 1c, and the result is that most mutational signatures do not demonstrate higher levels in tumor samples of specific </w:t>
       </w:r>
       <w:r>
@@ -264,10 +430,7 @@
         <w:t>KRAS</w:t>
       </w:r>
       <w:r>
-        <w:t xml:space="preserve"> alleles. Originally, w</w:t>
-      </w:r>
-      <w:r>
-        <w:t xml:space="preserve">e did not include a statistical test for this assertion, thus we have conducted pairwise Wilcoxon rank-sum tests to determine if there was a difference in mutational signature level between cancer samples with different </w:t>
+        <w:t xml:space="preserve"> alleles. Originally, we did not include a statistical test for this assertion, thus we have conducted pairwise Wilcoxon rank-sum tests to determine if there was a difference in mutational signature level between cancer samples with different </w:t>
       </w:r>
       <w:r>
         <w:rPr>
@@ -282,16 +445,7 @@
       <w:commentRangeStart w:id="5"/>
       <w:commentRangeStart w:id="6"/>
       <w:r>
-        <w:t>Our original assertion</w:t>
-      </w:r>
-      <w:r>
-        <w:t xml:space="preserve"> was correct, but we are now able to specifically indicate which mutational signatures stray from the general conclusion (</w:t>
-      </w:r>
-      <w:r>
-        <w:t>Supplementary Fig 2</w:t>
-      </w:r>
-      <w:r>
-        <w:t>).</w:t>
+        <w:t>Our original assertion was correct, but we are now able to specifically indicate which mutational signatures stray from the general conclusion (Supplementary Fig 2).</w:t>
       </w:r>
       <w:commentRangeEnd w:id="5"/>
       <w:r>
@@ -299,6 +453,9 @@
       </w:r>
       <w:commentRangeEnd w:id="6"/>
       <w:r>
+        <w:rPr>
+          <w:rStyle w:val="CommentReference"/>
+        </w:rPr>
         <w:commentReference w:id="6"/>
       </w:r>
       <w:bookmarkStart w:id="7" w:name="_jv6vqtqh3wm7" w:colFirst="0" w:colLast="0"/>
@@ -324,13 +481,13 @@
       </w:r>
       <w:commentRangeEnd w:id="9"/>
       <w:r>
+        <w:rPr>
+          <w:rStyle w:val="CommentReference"/>
+        </w:rPr>
         <w:commentReference w:id="9"/>
       </w:r>
       <w:r>
-        <w:t xml:space="preserve">nother interpretation of the first question is that the reviewer is interested in whether certain </w:t>
-      </w:r>
-      <w:r>
-        <w:t xml:space="preserve">mutational signatures have a stronger preference for inducing specific </w:t>
+        <w:t xml:space="preserve">nother interpretation of the first question is that the reviewer is interested in whether certain mutational signatures have a stronger preference for inducing specific </w:t>
       </w:r>
       <w:r>
         <w:rPr>
@@ -350,26 +507,11 @@
         <w:t>KRAS</w:t>
       </w:r>
       <w:r>
-        <w:t xml:space="preserve"> allele of a tumor was caused by each mutational signa</w:t>
-      </w:r>
-      <w:r>
-        <w:t>ture. From this, there are clear associations, several of which are highlighted in the text. For example, the probability for SBS4 to have induced G12A/C/V mutations is much higher compared to G12D mutations in LUAD. Originally, we did not include a statis</w:t>
-      </w:r>
-      <w:r>
-        <w:t xml:space="preserve">tical test for this assertion, thus, we have conducted pairwise Wilcoxon rank-sum tests to determine if there were differences in the probabilities of alleles to have been caused by each mutational signature. </w:t>
+        <w:t xml:space="preserve"> allele of a tumor was caused by each mutational signature. From this, there are clear associations, several of which are highlighted in the text. For example, the probability for SBS4 to have induced G12A/C/V mutations is much higher compared to G12D mutations in LUAD. Originally, we did not include a statistical test for this assertion, thus, we have conducted pairwise Wilcoxon rank-sum tests to determine if there were differences in the probabilities of alleles to have been caused by each mutational signature. </w:t>
       </w:r>
       <w:commentRangeStart w:id="10"/>
       <w:r>
-        <w:t xml:space="preserve">Our original assertion was correct, but we are </w:t>
-      </w:r>
-      <w:r>
-        <w:t>now able to specifically indicate which mutational signatures stray from the general conclusion (</w:t>
-      </w:r>
-      <w:r>
-        <w:t>Supplementary Fig 3</w:t>
-      </w:r>
-      <w:r>
-        <w:t>).</w:t>
+        <w:t>Our original assertion was correct, but we are now able to specifically indicate which mutational signatures stray from the general conclusion (Supplementary Fig 3).</w:t>
       </w:r>
       <w:commentRangeEnd w:id="10"/>
       <w:r>
@@ -390,10 +532,7 @@
       <w:bookmarkStart w:id="12" w:name="_ykpjkvhkb8p" w:colFirst="0" w:colLast="0"/>
       <w:bookmarkEnd w:id="12"/>
       <w:r>
-        <w:t xml:space="preserve">The third interpretation we had of this comment pertained to the second question: “Regardless of tumor type, what is the correlation </w:t>
-      </w:r>
-      <w:r>
-        <w:t xml:space="preserve">between predicted and actual </w:t>
+        <w:t xml:space="preserve">The third interpretation we had of this comment pertained to the second question: “Regardless of tumor type, what is the correlation between predicted and actual </w:t>
       </w:r>
       <w:r>
         <w:rPr>
@@ -403,16 +542,7 @@
         <w:t>KRAS</w:t>
       </w:r>
       <w:r>
-        <w:t xml:space="preserve"> mutations in tumors with each mutational signature?”. To begin, it should be noted that multiple mutational signatures are detected in most tumor samples (</w:t>
-      </w:r>
-      <w:r>
-        <w:t>Supplementary Fig. 1a</w:t>
-      </w:r>
-      <w:r>
-        <w:t xml:space="preserve">), thus we were unable to perform an analysis </w:t>
-      </w:r>
-      <w:r>
-        <w:t xml:space="preserve">“in tumors with each mutational signature.” In addition, we were unsure whether grouping tumors of different origins would improve our understanding of the results, particularly because any statistic calculated per </w:t>
+        <w:t xml:space="preserve"> mutations in tumors with each mutational signature?”. To begin, it should be noted that multiple mutational signatures are detected in most tumor samples (Supplementary Fig. 1a), thus we were unable to perform an analysis “in tumors with each mutational signature.” In addition, we were unsure whether grouping tumors of different origins would improve our understanding of the results, particularly because any statistic calculated per </w:t>
       </w:r>
       <w:r>
         <w:rPr>
@@ -422,10 +552,7 @@
         <w:t>KRAS</w:t>
       </w:r>
       <w:r>
-        <w:t xml:space="preserve"> allele aggregated across cancer type</w:t>
-      </w:r>
-      <w:r>
-        <w:t xml:space="preserve">s would be unbalanced (e.g. there are far more </w:t>
+        <w:t xml:space="preserve"> allele aggregated across cancer types would be unbalanced (e.g. there are far more </w:t>
       </w:r>
       <w:r>
         <w:rPr>
@@ -463,10 +590,7 @@
         <w:t>KRAS</w:t>
       </w:r>
       <w:r>
-        <w:t xml:space="preserve"> allele (estimated from the mutations found in the tumor sample) and the obser</w:t>
-      </w:r>
-      <w:r>
-        <w:t xml:space="preserve">ved </w:t>
+        <w:t xml:space="preserve"> allele (estimated from the mutations found in the tumor sample) and the observed </w:t>
       </w:r>
       <w:r>
         <w:rPr>
@@ -496,10 +620,7 @@
         <w:t>KRAS</w:t>
       </w:r>
       <w:r>
-        <w:t xml:space="preserve"> allele between tumor samples th</w:t>
-      </w:r>
-      <w:r>
-        <w:t xml:space="preserve">at obtained the specific </w:t>
+        <w:t xml:space="preserve"> allele between tumor samples that obtained the specific </w:t>
       </w:r>
       <w:r>
         <w:rPr>
@@ -533,10 +654,7 @@
         <w:t>KRAS</w:t>
       </w:r>
       <w:r>
-        <w:t xml:space="preserve"> </w:t>
-      </w:r>
-      <w:r>
-        <w:t xml:space="preserve">alleles, there was no difference between the probability of obtaining a specific </w:t>
+        <w:t xml:space="preserve"> alleles, there was no difference between the probability of obtaining a specific </w:t>
       </w:r>
       <w:r>
         <w:rPr>
@@ -556,16 +674,7 @@
         <w:t>KRAS</w:t>
       </w:r>
       <w:r>
-        <w:t xml:space="preserve"> allele (</w:t>
-      </w:r>
-      <w:r>
-        <w:t>Fig. 2b</w:t>
-      </w:r>
-      <w:r>
-        <w:t>). The two instances where this was not the case were</w:t>
-      </w:r>
-      <w:r>
-        <w:t xml:space="preserve"> with G12V in COAD and G12C in LUAD, where each </w:t>
+        <w:t xml:space="preserve"> allele (Fig. 2b). The two instances where this was not the case were with G12V in COAD and G12C in LUAD, where each </w:t>
       </w:r>
       <w:r>
         <w:rPr>
@@ -575,10 +684,7 @@
         <w:t>KRAS</w:t>
       </w:r>
       <w:r>
-        <w:t xml:space="preserve"> allele had a greater probability of occurring in tumor samples that actually obtained the mutation compared to other tumor samples. Regarding the second analysis, we measured what fraction of tumor sampl</w:t>
-      </w:r>
-      <w:r>
-        <w:t xml:space="preserve">es with a </w:t>
+        <w:t xml:space="preserve"> allele had a greater probability of occurring in tumor samples that actually obtained the mutation compared to other tumor samples. Regarding the second analysis, we measured what fraction of tumor samples with a </w:t>
       </w:r>
       <w:r>
         <w:rPr>
@@ -588,13 +694,7 @@
         <w:t>KRAS</w:t>
       </w:r>
       <w:r>
-        <w:t xml:space="preserve"> mutation had the observed allele predicted as the most probable (“sensitivity” or “true positive rate”) (</w:t>
-      </w:r>
-      <w:r>
-        <w:t>Fig. 2c</w:t>
-      </w:r>
-      <w:r>
-        <w:t xml:space="preserve">). </w:t>
+        <w:t xml:space="preserve"> mutation had the observed allele predicted as the most probable (“sensitivity” or “true positive rate”) (Fig. 2c). </w:t>
       </w:r>
       <w:commentRangeStart w:id="16"/>
       <w:commentRangeStart w:id="17"/>
@@ -609,10 +709,7 @@
         <w:t>KRAS</w:t>
       </w:r>
       <w:r>
-        <w:t xml:space="preserve"> allele (“false positive rate”). To c</w:t>
-      </w:r>
-      <w:r>
-        <w:t xml:space="preserve">larify with an example, we compared the fraction of PAAD </w:t>
+        <w:t xml:space="preserve"> allele (“false positive rate”). To clarify with an example, we compared the fraction of PAAD </w:t>
       </w:r>
       <w:r>
         <w:rPr>
@@ -640,15 +737,19 @@
       </w:r>
       <w:commentRangeEnd w:id="17"/>
       <w:r>
+        <w:rPr>
+          <w:rStyle w:val="CommentReference"/>
+        </w:rPr>
         <w:commentReference w:id="17"/>
       </w:r>
       <w:r>
-        <w:t xml:space="preserve"> The results indicated that t</w:t>
-      </w:r>
-      <w:r>
-        <w:t xml:space="preserve">he probabilities of the </w:t>
-      </w:r>
-      <w:r>
+        <w:t xml:space="preserve"> The results indicated that the probabilities of the </w:t>
+      </w:r>
+      <w:r>
+        <w:rPr>
+          <w:i/>
+          <w:iCs/>
+        </w:rPr>
         <w:t>KRAS</w:t>
       </w:r>
       <w:r>
@@ -672,10 +773,7 @@
         <w:t>KRAS</w:t>
       </w:r>
       <w:r>
-        <w:t xml:space="preserve"> alleles </w:t>
-      </w:r>
-      <w:r>
-        <w:t>were correctly predicted at very low rates, and there wa</w:t>
+        <w:t xml:space="preserve"> alleles were correctly predicted at very low rates, and there wa</w:t>
       </w:r>
       <w:r>
         <w:t xml:space="preserve">s little difference between the true positive and false positive rates in most cases. More discussion of the results are included in the manuscript along with a detailed update of the </w:t>
@@ -691,6 +789,9 @@
       </w:r>
       <w:commentRangeEnd w:id="19"/>
       <w:r>
+        <w:rPr>
+          <w:rStyle w:val="CommentReference"/>
+        </w:rPr>
         <w:commentReference w:id="19"/>
       </w:r>
       <w:r>
@@ -729,22 +830,16 @@
       <w:bookmarkStart w:id="20" w:name="_gm4x9eijw2xs" w:colFirst="0" w:colLast="0"/>
       <w:bookmarkEnd w:id="20"/>
       <w:r>
-        <w:t>The additions made to address the previous question (1) provide additio</w:t>
-      </w:r>
-      <w:r>
-        <w:t xml:space="preserve">nal explanation of this result. Briefly, the new analysis demonstrates that, on average, each tumor sample was equally likely to obtain each </w:t>
-      </w:r>
-      <w:r>
-        <w:rPr>
-          <w:i/>
-        </w:rPr>
-        <w:t>KRAS</w:t>
-      </w:r>
-      <w:r>
-        <w:t xml:space="preserve"> allele compared to other samples of the same cancer type. Taken together with the results of Fig. 2a (previous</w:t>
-      </w:r>
-      <w:r>
-        <w:t xml:space="preserve">ly the only panel of Fig. 2), this indicates that other factors determine the distribution of </w:t>
+        <w:t xml:space="preserve">The additions made to address the previous question (1) provide additional explanation of this result. Briefly, the new analysis demonstrates that, on average, each tumor sample was equally likely to obtain each </w:t>
+      </w:r>
+      <w:r>
+        <w:rPr>
+          <w:i/>
+        </w:rPr>
+        <w:t>KRAS</w:t>
+      </w:r>
+      <w:r>
+        <w:t xml:space="preserve"> allele compared to other samples of the same cancer type. Taken together with the results of Fig. 2a (previously the only panel of Fig. 2), this indicates that other factors determine the distribution of </w:t>
       </w:r>
       <w:r>
         <w:rPr>
@@ -763,10 +858,7 @@
         <w:t>KRAS</w:t>
       </w:r>
       <w:r>
-        <w:t xml:space="preserve"> and the pre-existing si</w:t>
-      </w:r>
-      <w:r>
-        <w:t xml:space="preserve">gnaling context of the tissue-of-origin. In other words, some </w:t>
+        <w:t xml:space="preserve"> and the pre-existing signaling context of the tissue-of-origin. In other words, some </w:t>
       </w:r>
       <w:r>
         <w:rPr>
@@ -784,10 +876,7 @@
         <w:t>KRAS</w:t>
       </w:r>
       <w:r>
-        <w:t xml:space="preserve"> alleles are observed in </w:t>
-      </w:r>
-      <w:r>
-        <w:t>each cancer.</w:t>
+        <w:t xml:space="preserve"> alleles are observed in each cancer.</w:t>
       </w:r>
     </w:p>
     <w:p>
@@ -800,10 +889,7 @@
         <w:pStyle w:val="Reviewercomment"/>
       </w:pPr>
       <w:r>
-        <w:t>(3) Please detail how the probability of each mutational signature to have caused the KRAS mutation in a tumor sample is calculated. The statistical analysis for the association between KRAS mutations and mutational signatures needs to be pro</w:t>
-      </w:r>
-      <w:r>
-        <w:t>vided.</w:t>
+        <w:t>(3) Please detail how the probability of each mutational signature to have caused the KRAS mutation in a tumor sample is calculated. The statistical analysis for the association between KRAS mutations and mutational signatures needs to be provided.</w:t>
       </w:r>
     </w:p>
     <w:p>
@@ -836,10 +922,7 @@
         <w:t>KRAS</w:t>
       </w:r>
       <w:r>
-        <w:t xml:space="preserve"> mutations from mutational signatures.” Some changes to this explanation have been made to clari</w:t>
-      </w:r>
-      <w:r>
-        <w:t xml:space="preserve">fy the method, and the revised version is copied below: </w:t>
+        <w:t xml:space="preserve"> mutations from mutational signatures.” Some changes to this explanation have been made to clarify the method, and the revised version is copied below: </w:t>
       </w:r>
     </w:p>
     <w:p>
@@ -867,10 +950,7 @@
         <w:t>KRAS</w:t>
       </w:r>
       <w:r>
-        <w:t xml:space="preserve"> allele, the probability of each mutational signature to have caused the mutation was calculated by considering the weight of the base change among the 96 possibiliti</w:t>
-      </w:r>
-      <w:r>
-        <w:t xml:space="preserve">es and the relative contribution of the signature to the mutations in the sample. Thus, the probability </w:t>
+        <w:t xml:space="preserve"> allele, the probability of each mutational signature to have caused the mutation was calculated by considering the weight of the base change among the 96 possibilities and the relative contribution of the signature to the mutations in the sample. Thus, the probability </w:t>
       </w:r>
       <m:oMath>
         <m:r>
@@ -971,31 +1051,7 @@
                 <w:rPr>
                   <w:rFonts w:ascii="Cambria Math" w:hAnsi="Cambria Math"/>
                 </w:rPr>
-                <m:t>k</m:t>
-              </m:r>
-              <m:r>
-                <w:rPr>
-                  <w:rFonts w:ascii="Cambria Math" w:hAnsi="Cambria Math"/>
-                </w:rPr>
-                <m:t xml:space="preserve">, </m:t>
-              </m:r>
-              <m:r>
-                <w:rPr>
-                  <w:rFonts w:ascii="Cambria Math" w:hAnsi="Cambria Math"/>
-                </w:rPr>
-                <m:t>s</m:t>
-              </m:r>
-              <m:r>
-                <w:rPr>
-                  <w:rFonts w:ascii="Cambria Math" w:hAnsi="Cambria Math"/>
-                </w:rPr>
-                <m:t xml:space="preserve">, </m:t>
-              </m:r>
-              <m:r>
-                <w:rPr>
-                  <w:rFonts w:ascii="Cambria Math" w:hAnsi="Cambria Math"/>
-                </w:rPr>
-                <m:t>a</m:t>
+                <m:t>k, s, a</m:t>
               </m:r>
             </m:sub>
           </m:sSub>
@@ -1035,19 +1091,7 @@
                     <w:rPr>
                       <w:rFonts w:ascii="Cambria Math" w:hAnsi="Cambria Math"/>
                     </w:rPr>
-                    <m:t>s</m:t>
-                  </m:r>
-                  <m:r>
-                    <w:rPr>
-                      <w:rFonts w:ascii="Cambria Math" w:hAnsi="Cambria Math"/>
-                    </w:rPr>
-                    <m:t>,</m:t>
-                  </m:r>
-                  <m:r>
-                    <w:rPr>
-                      <w:rFonts w:ascii="Cambria Math" w:hAnsi="Cambria Math"/>
-                    </w:rPr>
-                    <m:t>a</m:t>
+                    <m:t>s,a</m:t>
                   </m:r>
                 </m:sub>
               </m:sSub>
@@ -1078,19 +1122,7 @@
                     <w:rPr>
                       <w:rFonts w:ascii="Cambria Math" w:hAnsi="Cambria Math"/>
                     </w:rPr>
-                    <m:t>k</m:t>
-                  </m:r>
-                  <m:r>
-                    <w:rPr>
-                      <w:rFonts w:ascii="Cambria Math" w:hAnsi="Cambria Math"/>
-                    </w:rPr>
-                    <m:t xml:space="preserve">, </m:t>
-                  </m:r>
-                  <m:r>
-                    <w:rPr>
-                      <w:rFonts w:ascii="Cambria Math" w:hAnsi="Cambria Math"/>
-                    </w:rPr>
-                    <m:t>s</m:t>
+                    <m:t>k, s</m:t>
                   </m:r>
                 </m:sub>
               </m:sSub>
@@ -1214,19 +1246,7 @@
               <w:rPr>
                 <w:rFonts w:ascii="Cambria Math" w:hAnsi="Cambria Math"/>
               </w:rPr>
-              <m:t>s</m:t>
-            </m:r>
-            <m:r>
-              <w:rPr>
-                <w:rFonts w:ascii="Cambria Math" w:hAnsi="Cambria Math"/>
-              </w:rPr>
-              <m:t xml:space="preserve">, </m:t>
-            </m:r>
-            <m:r>
-              <w:rPr>
-                <w:rFonts w:ascii="Cambria Math" w:hAnsi="Cambria Math"/>
-              </w:rPr>
-              <m:t>a</m:t>
+              <m:t>s, a</m:t>
             </m:r>
           </m:sub>
         </m:sSub>
@@ -1278,19 +1298,7 @@
               <w:rPr>
                 <w:rFonts w:ascii="Cambria Math" w:hAnsi="Cambria Math"/>
               </w:rPr>
-              <m:t>k</m:t>
-            </m:r>
-            <m:r>
-              <w:rPr>
-                <w:rFonts w:ascii="Cambria Math" w:hAnsi="Cambria Math"/>
-              </w:rPr>
-              <m:t xml:space="preserve">, </m:t>
-            </m:r>
-            <m:r>
-              <w:rPr>
-                <w:rFonts w:ascii="Cambria Math" w:hAnsi="Cambria Math"/>
-              </w:rPr>
-              <m:t>s</m:t>
+              <m:t>k, s</m:t>
             </m:r>
           </m:sub>
         </m:sSub>
@@ -1350,10 +1358,7 @@
         <w:t>KRAS</w:t>
       </w:r>
       <w:r>
-        <w:t xml:space="preserve"> mutation was compared between two groups of tumor s</w:t>
-      </w:r>
-      <w:r>
-        <w:t xml:space="preserve">amples separated by their observed </w:t>
+        <w:t xml:space="preserve"> mutation was compared between two groups of tumor samples separated by their observed </w:t>
       </w:r>
       <w:r>
         <w:rPr>
@@ -1387,10 +1392,7 @@
       <w:bookmarkStart w:id="27" w:name="_xigd7dbjmges" w:colFirst="0" w:colLast="0"/>
       <w:bookmarkEnd w:id="27"/>
       <w:r>
-        <w:t>As stated in the response to question (1), we conducted pairwise Wilcoxon rank-s</w:t>
-      </w:r>
-      <w:r>
-        <w:t>um tests to determine if there were differences in the probabilities of alleles to have been caused by each mutational signature.</w:t>
+        <w:t>As stated in the response to question (1), we conducted pairwise Wilcoxon rank-sum tests to determine if there were differences in the probabilities of alleles to have been caused by each mutational signature.</w:t>
       </w:r>
     </w:p>
     <w:p>
@@ -1403,10 +1405,7 @@
         <w:pStyle w:val="Reviewercomment"/>
       </w:pPr>
       <w:r>
-        <w:t>(4) Is there additional evidence that supports the supposition that “The alleles never or rarely found in each cancer were predicted to occur at frequencies ranging from 1.5% (for Q61L in PAAD) to 10.5% (for Q61K in LUAD), indicating that these alleles are</w:t>
-      </w:r>
-      <w:r>
-        <w:t xml:space="preserve"> not rare because their causative mutations do not occur, but instead because of weak oncogenic fitness in the tissue.”</w:t>
+        <w:t>(4) Is there additional evidence that supports the supposition that “The alleles never or rarely found in each cancer were predicted to occur at frequencies ranging from 1.5% (for Q61L in PAAD) to 10.5% (for Q61K in LUAD), indicating that these alleles are not rare because their causative mutations do not occur, but instead because of weak oncogenic fitness in the tissue.”</w:t>
       </w:r>
     </w:p>
     <w:p>
@@ -1430,10 +1429,7 @@
         <w:t>KRAS</w:t>
       </w:r>
       <w:r>
-        <w:t xml:space="preserve"> mutations in the respective cancers, their oncogenic fitness has not been experimentally tested as thoroughly as</w:t>
-      </w:r>
-      <w:r>
-        <w:t xml:space="preserve"> the more common alleles. </w:t>
+        <w:t xml:space="preserve"> mutations in the respective cancers, their oncogenic fitness has not been experimentally tested as thoroughly as the more common alleles. </w:t>
       </w:r>
     </w:p>
     <w:p>
@@ -1477,10 +1473,7 @@
         <w:t>et al</w:t>
       </w:r>
       <w:r>
-        <w:t xml:space="preserve">., 2019). In </w:t>
-      </w:r>
-      <w:r>
-        <w:t xml:space="preserve">addition, </w:t>
+        <w:t xml:space="preserve">., 2019). In addition, </w:t>
       </w:r>
       <w:proofErr w:type="spellStart"/>
       <w:r>
@@ -1524,10 +1517,7 @@
         <w:t>KRAS</w:t>
       </w:r>
       <w:r>
-        <w:t xml:space="preserve"> G12R in the colon was insufficient to induce the hyperplasia that is r</w:t>
-      </w:r>
-      <w:r>
-        <w:t>egularly observed with the more common alleles.</w:t>
+        <w:t xml:space="preserve"> G12R in the colon was insufficient to induce the hyperplasia that is regularly observed with the more common alleles.</w:t>
       </w:r>
     </w:p>
     <w:p>
@@ -1562,10 +1552,7 @@
         <w:t>et al.</w:t>
       </w:r>
       <w:r>
-        <w:t>, 2020). In Supplementary Fig. 2, w</w:t>
-      </w:r>
-      <w:r>
-        <w:t>e indicate that the prediction of the frequency of Q61L is very close to the actual frequency, supporting this experimental conclusion.</w:t>
+        <w:t>, 2020). In Supplementary Fig. 2, we indicate that the prediction of the frequency of Q61L is very close to the actual frequency, supporting this experimental conclusion.</w:t>
       </w:r>
     </w:p>
     <w:p>
@@ -1598,13 +1585,7 @@
       <w:bookmarkStart w:id="34" w:name="_1f9ljj2612t1" w:colFirst="0" w:colLast="0"/>
       <w:bookmarkEnd w:id="34"/>
       <w:r>
-        <w:t xml:space="preserve">This is an interesting question that we had originally wanted to address in this study. Nevertheless, we were unable to collect and/or calculate the variant allele fraction (VAF) data for every mutation, preventing a comprehensive analysis. As discussed </w:t>
-      </w:r>
-      <w:r>
-        <w:t>in the manuscript, MM is known to be frequently multi-clonal. We presumed that not accounting for this would lead to a high-rate of false positives in the comutation analysis. Therefore, we focused on genes previously known to drive MM to avoid highlightin</w:t>
-      </w:r>
-      <w:r>
-        <w:t xml:space="preserve">g false positive interactions. For COAD, LUAD, and PAAD, it should be noted that almost all of the </w:t>
+        <w:t xml:space="preserve">This is an interesting question that we had originally wanted to address in this study. Nevertheless, we were unable to collect and/or calculate the variant allele fraction (VAF) data for every mutation, preventing a comprehensive analysis. As discussed in the manuscript, MM is known to be frequently multi-clonal. We presumed that not accounting for this would lead to a high-rate of false positives in the comutation analysis. Therefore, we focused on genes previously known to drive MM to avoid highlighting false positive interactions. For COAD, LUAD, and PAAD, it should be noted that almost all of the </w:t>
       </w:r>
       <w:r>
         <w:rPr>
@@ -1635,10 +1616,7 @@
         <w:pStyle w:val="Reviewercomment"/>
       </w:pPr>
       <w:r>
-        <w:t>(6) Is there any genetic/genomic evidence, s</w:t>
-      </w:r>
-      <w:r>
-        <w:t>uch as mutual exclusivity, for these possible ‘synthetic lethal’ genes with KRAS mutations?</w:t>
+        <w:t>(6) Is there any genetic/genomic evidence, such as mutual exclusivity, for these possible ‘synthetic lethal’ genes with KRAS mutations?</w:t>
       </w:r>
     </w:p>
     <w:p>
@@ -1653,10 +1631,7 @@
       <w:bookmarkStart w:id="35" w:name="_2hr2a5dpec10" w:colFirst="0" w:colLast="0"/>
       <w:bookmarkEnd w:id="35"/>
       <w:r>
-        <w:t xml:space="preserve">Interestingly, there was no overlap between the genes with allele-specific reduced comutation interactions and those with increased genetic dependency. We believe </w:t>
-      </w:r>
-      <w:r>
-        <w:t>this to be due to two main factors. The first is that the effects of a gene not being mutated is, in most cases, distinct from complete bi-</w:t>
+        <w:t>Interestingly, there was no overlap between the genes with allele-specific reduced comutation interactions and those with increased genetic dependency. We believe this to be due to two main factors. The first is that the effects of a gene not being mutated is, in most cases, distinct from complete bi-</w:t>
       </w:r>
       <w:proofErr w:type="spellStart"/>
       <w:r>
@@ -1664,10 +1639,7 @@
       </w:r>
       <w:proofErr w:type="spellEnd"/>
       <w:r>
-        <w:t xml:space="preserve"> loss of the gene. Thus, a CRISPR-Cas9 knockout screen does not mimic the cellular effect of mutual exclusive</w:t>
-      </w:r>
-      <w:r>
-        <w:t xml:space="preserve"> mutations. </w:t>
+        <w:t xml:space="preserve"> loss of the gene. Thus, a CRISPR-Cas9 knockout screen does not mimic the cellular effect of mutual exclusive mutations. </w:t>
       </w:r>
     </w:p>
     <w:p>
@@ -1762,13 +1734,7 @@
         <w:t>et al.</w:t>
       </w:r>
       <w:r>
-        <w:t>, 2015). Therefore, our comutation analysis would not identify many of the collateral lethality effects that would likely</w:t>
-      </w:r>
-      <w:r>
-        <w:t xml:space="preserve"> be identified by a genetic screen. This is a limit</w:t>
-      </w:r>
-      <w:r>
-        <w:t>ation of the study.</w:t>
+        <w:t>, 2015). Therefore, our comutation analysis would not identify many of the collateral lethality effects that would likely be identified by a genetic screen. This is a limitation of the study.</w:t>
       </w:r>
     </w:p>
     <w:p>
@@ -1799,46 +1765,34 @@
       <w:bookmarkStart w:id="37" w:name="_uyivmuqrgqxv" w:colFirst="0" w:colLast="0"/>
       <w:bookmarkEnd w:id="37"/>
       <w:r>
-        <w:t>This is a very i</w:t>
-      </w:r>
-      <w:r>
-        <w:t xml:space="preserve">mportant open question in the field that we believe our paper contributes towards answering, though is insufficient to answer fully. Our results indicate that the distribution of frequencies of the </w:t>
-      </w:r>
-      <w:r>
-        <w:rPr>
-          <w:i/>
-        </w:rPr>
-        <w:t>KRAS</w:t>
-      </w:r>
-      <w:r>
-        <w:t xml:space="preserve"> alleles observed in these cancers cannot be solely at</w:t>
-      </w:r>
-      <w:r>
-        <w:t xml:space="preserve">tributed to passive mutational processes. Instead, we posit that the distinct biological properties of the different </w:t>
-      </w:r>
-      <w:r>
-        <w:rPr>
-          <w:i/>
-        </w:rPr>
-        <w:t>KRAS</w:t>
-      </w:r>
-      <w:r>
-        <w:t xml:space="preserve"> mutations contribute to their tissue-specific frequencies. This is supported by how the alleles have distinct tissue-specific genetic </w:t>
-      </w:r>
-      <w:r>
-        <w:t xml:space="preserve">interactions. However, the precise biological reasons for the tissue-specificity of </w:t>
-      </w:r>
-      <w:r>
-        <w:rPr>
-          <w:i/>
-        </w:rPr>
-        <w:t>KRAS</w:t>
-      </w:r>
-      <w:r>
-        <w:t xml:space="preserve"> mutations has yet to be determined. Thus far, several studies from our lab and others have experimentally examined how some alleles interact with specific tissues (for</w:t>
-      </w:r>
-      <w:r>
-        <w:t xml:space="preserve"> example: Poulin </w:t>
+        <w:t xml:space="preserve">This is a very important open question in the field that we believe our paper contributes towards answering, though is insufficient to answer fully. Our results indicate that the distribution of frequencies of the </w:t>
+      </w:r>
+      <w:r>
+        <w:rPr>
+          <w:i/>
+        </w:rPr>
+        <w:t>KRAS</w:t>
+      </w:r>
+      <w:r>
+        <w:t xml:space="preserve"> alleles observed in these cancers cannot be solely attributed to passive mutational processes. Instead, we posit that the distinct biological properties of the different </w:t>
+      </w:r>
+      <w:r>
+        <w:rPr>
+          <w:i/>
+        </w:rPr>
+        <w:t>KRAS</w:t>
+      </w:r>
+      <w:r>
+        <w:t xml:space="preserve"> mutations contribute to their tissue-specific frequencies. This is supported by how the alleles have distinct tissue-specific genetic interactions. However, the precise biological reasons for the tissue-specificity of </w:t>
+      </w:r>
+      <w:r>
+        <w:rPr>
+          <w:i/>
+        </w:rPr>
+        <w:t>KRAS</w:t>
+      </w:r>
+      <w:r>
+        <w:t xml:space="preserve"> mutations has yet to be determined. Thus far, several studies from our lab and others have experimentally examined how some alleles interact with specific tissues (for example: Poulin </w:t>
       </w:r>
       <w:r>
         <w:rPr>
@@ -1895,17 +1849,11 @@
         <w:pStyle w:val="Reviewercomment"/>
       </w:pPr>
       <w:r>
-        <w:t>(8) The observed frequency</w:t>
-      </w:r>
-      <w:r>
-        <w:t xml:space="preserve"> of some KRAS alleles was greater than predicted perhaps due to positive selection, but quite a few KRAS alleles occurred at significantly lower frequency than predicted in some cancers, possibly due to weak oncogenic fitness in the specific tissue. This </w:t>
+        <w:t xml:space="preserve">(8) The observed frequency of some KRAS alleles was greater than predicted perhaps due to positive selection, but quite a few KRAS alleles occurred at significantly lower frequency than predicted in some cancers, possibly due to weak oncogenic fitness in the specific tissue. This </w:t>
       </w:r>
       <w:proofErr w:type="spellStart"/>
       <w:r>
-        <w:t>i</w:t>
-      </w:r>
-      <w:r>
-        <w:t>ssuea</w:t>
+        <w:t>issuea</w:t>
       </w:r>
       <w:proofErr w:type="spellEnd"/>
       <w:r>
@@ -1924,22 +1872,16 @@
       <w:bookmarkStart w:id="38" w:name="_qyj0r3b22vtk" w:colFirst="0" w:colLast="0"/>
       <w:bookmarkEnd w:id="38"/>
       <w:r>
-        <w:t>We agree that this is an important point to address. It is</w:t>
-      </w:r>
-      <w:r>
-        <w:t xml:space="preserve"> discussed in the 3rd paragraph of the Results section “The frequency of most </w:t>
-      </w:r>
-      <w:r>
-        <w:rPr>
-          <w:i/>
-        </w:rPr>
-        <w:t>KRAS</w:t>
-      </w:r>
-      <w:r>
-        <w:t xml:space="preserve"> alleles cannot be solely attributed to the prevalence of detected mutagens” with specific reference to the high expected frequency of A146T mutations in PAAD and its experim</w:t>
-      </w:r>
-      <w:r>
-        <w:t>entally-demonstrated poor oncogenic fitness.</w:t>
+        <w:t xml:space="preserve">We agree that this is an important point to address. It is discussed in the 3rd paragraph of the Results section “The frequency of most </w:t>
+      </w:r>
+      <w:r>
+        <w:rPr>
+          <w:i/>
+        </w:rPr>
+        <w:t>KRAS</w:t>
+      </w:r>
+      <w:r>
+        <w:t xml:space="preserve"> alleles cannot be solely attributed to the prevalence of detected mutagens” with specific reference to the high expected frequency of A146T mutations in PAAD and its experimentally-demonstrated poor oncogenic fitness.</w:t>
       </w:r>
     </w:p>
     <w:p>
@@ -1952,13 +1894,7 @@
         <w:pStyle w:val="Reviewercomment"/>
       </w:pPr>
       <w:r>
-        <w:t>(9) The study provided many statistically significant findings, but did not link these findings to cancer- and allele- specific differences in drug response and clinical outcome. For example, the background con</w:t>
-      </w:r>
-      <w:r>
-        <w:t>veys that COAD tumors with a KRAS G13D allele are sensitive to anti-EGFR therapies; and advanced PAAD with KRAS G12D allele is associated with reduced overall survival. It would be helpful to discuss whether allele-specific comutations or differentially de</w:t>
-      </w:r>
-      <w:r>
-        <w:t>pendent cellular processes or other oncogenes could explain/contribute to such observations.</w:t>
+        <w:t>(9) The study provided many statistically significant findings, but did not link these findings to cancer- and allele- specific differences in drug response and clinical outcome. For example, the background conveys that COAD tumors with a KRAS G13D allele are sensitive to anti-EGFR therapies; and advanced PAAD with KRAS G12D allele is associated with reduced overall survival. It would be helpful to discuss whether allele-specific comutations or differentially dependent cellular processes or other oncogenes could explain/contribute to such observations.</w:t>
       </w:r>
     </w:p>
     <w:p>
@@ -1973,10 +1909,7 @@
       <w:bookmarkStart w:id="39" w:name="_cw5xtpj2gp24" w:colFirst="0" w:colLast="0"/>
       <w:bookmarkEnd w:id="39"/>
       <w:r>
-        <w:t xml:space="preserve">Additional discussion of this topic has been added to the Discussion. </w:t>
-      </w:r>
-      <w:r>
-        <w:t xml:space="preserve">We believe this is a very important topic and was the reason for the paper’s final analysis “An integrated analysis of allele-specific comutation and genetic </w:t>
+        <w:t xml:space="preserve">Additional discussion of this topic has been added to the Discussion. We believe this is a very important topic and was the reason for the paper’s final analysis “An integrated analysis of allele-specific comutation and genetic </w:t>
       </w:r>
       <w:r>
         <w:t xml:space="preserve">dependencies.” The purpose of this analysis was to test whether </w:t>
@@ -1989,10 +1922,7 @@
         <w:t>KRAS</w:t>
       </w:r>
       <w:r>
-        <w:t xml:space="preserve"> allele-specific dependency in</w:t>
-      </w:r>
-      <w:r>
-        <w:t xml:space="preserve">teractions could alternatively be explained by mutations to genes with comutation interactions with the </w:t>
+        <w:t xml:space="preserve"> allele-specific dependency interactions could alternatively be explained by mutations to genes with comutation interactions with the </w:t>
       </w:r>
       <w:r>
         <w:rPr>
@@ -2012,16 +1942,7 @@
         <w:t>KRAS</w:t>
       </w:r>
       <w:r>
-        <w:t xml:space="preserve"> alleles identified from </w:t>
-      </w:r>
-      <w:r>
-        <w:t>ad hoc</w:t>
-      </w:r>
-      <w:r>
-        <w:t xml:space="preserve"> analyses of clinical data could actually</w:t>
-      </w:r>
-      <w:r>
-        <w:t xml:space="preserve"> be driven by mutations to other genes that happen to have comutation patterns with the </w:t>
+        <w:t xml:space="preserve"> alleles identified from ad hoc analyses of clinical data could actually be driven by mutations to other genes that happen to have comutation patterns with the </w:t>
       </w:r>
       <w:r>
         <w:rPr>
@@ -2031,10 +1952,7 @@
         <w:t>KRAS</w:t>
       </w:r>
       <w:r>
-        <w:t xml:space="preserve"> </w:t>
-      </w:r>
-      <w:r>
-        <w:t>alleles.</w:t>
+        <w:t xml:space="preserve"> alleles.</w:t>
       </w:r>
     </w:p>
     <w:p>
@@ -2055,25 +1973,16 @@
         <w:t>In addition, we have tried to statistically</w:t>
       </w:r>
       <w:r>
-        <w:t xml:space="preserve"> analyze the associations between comutation events and patient outcome, though we were limited by data availa</w:t>
-      </w:r>
-      <w:r>
-        <w:t xml:space="preserve">bility. High-quality clinical data is relatively </w:t>
-      </w:r>
-      <w:r>
-        <w:t xml:space="preserve">uncommon, thus, when grouping the patients by the </w:t>
-      </w:r>
-      <w:r>
-        <w:rPr>
-          <w:i/>
-        </w:rPr>
-        <w:t>KRAS</w:t>
-      </w:r>
-      <w:r>
-        <w:t xml:space="preserve"> mutation of their tumor and the mutation status of comutating genes, the sub-groups become too small to provide sufficient statistical power to identify distinctio</w:t>
-      </w:r>
-      <w:r>
-        <w:t>ns in patient outcome.</w:t>
+        <w:t xml:space="preserve"> analyze the associations between comutation events and patient outcome, though we were limited by data availability. High-quality clinical data is relatively uncommon, thus, when grouping the patients by the </w:t>
+      </w:r>
+      <w:r>
+        <w:rPr>
+          <w:i/>
+        </w:rPr>
+        <w:t>KRAS</w:t>
+      </w:r>
+      <w:r>
+        <w:t xml:space="preserve"> mutation of their tumor and the mutation status of comutating genes, the sub-groups become too small to provide sufficient statistical power to identify distinctions in patient outcome.</w:t>
       </w:r>
     </w:p>
     <w:p>
@@ -2096,7 +2005,7 @@
       <w:r>
         <w:t xml:space="preserve"> code is not available with the link provided. ( </w:t>
       </w:r>
-      <w:hyperlink r:id="rId9">
+      <w:hyperlink r:id="rId11">
         <w:r>
           <w:rPr>
             <w:color w:val="1155CC"/>
@@ -2124,13 +2033,7 @@
       <w:bookmarkStart w:id="42" w:name="_igthu2fxmr2f" w:colFirst="0" w:colLast="0"/>
       <w:bookmarkEnd w:id="42"/>
       <w:r>
-        <w:t>We apologize for the oversight</w:t>
-      </w:r>
-      <w:r>
-        <w:t xml:space="preserve"> on the availability of the code; the repository has been made public. </w:t>
-      </w:r>
-      <w:r>
-        <w:t>For the supplementary tables, it seems that the Excel file was turned into a PDF at some point in the submission process. The entire Excel file should now be available to the reviewers.</w:t>
+        <w:t>We apologize for the oversight on the availability of the code; the repository has been made public. For the supplementary tables, it seems that the Excel file was turned into a PDF at some point in the submission process. The entire Excel file should now be available to the reviewers.</w:t>
       </w:r>
     </w:p>
     <w:p>
@@ -2166,10 +2069,7 @@
         <w:t xml:space="preserve">(1) </w:t>
       </w:r>
       <w:r>
-        <w:t>This is an intriguing study with possible implications for KRAS driven cancers. However, the authors need to make their methods and goals far more transparent and easier for the reader to understand. Moreover, it wasn’t clea</w:t>
-      </w:r>
-      <w:r>
-        <w:t xml:space="preserve">r if all the statistical tests (such as the comutation studies) had been adjusted for multiple testing. </w:t>
+        <w:t xml:space="preserve">This is an intriguing study with possible implications for KRAS driven cancers. However, the authors need to make their methods and goals far more transparent and easier for the reader to understand. Moreover, it wasn’t clear if all the statistical tests (such as the comutation studies) had been adjusted for multiple testing. </w:t>
       </w:r>
     </w:p>
     <w:p>
@@ -2199,13 +2099,7 @@
       <w:bookmarkStart w:id="44" w:name="_le6wle9px0dg" w:colFirst="0" w:colLast="0"/>
       <w:bookmarkEnd w:id="44"/>
       <w:r>
-        <w:t xml:space="preserve">With specific regards to the statistical </w:t>
-      </w:r>
-      <w:r>
-        <w:t>analyses of the comutation studies, we did not filter the comutation interactions based on FDR-adjusted p-values because we found these methods too strict for our purpose - removing all but the strongest interactions (e.g. the reduced comutation interactio</w:t>
-      </w:r>
-      <w:r>
-        <w:t xml:space="preserve">ns with </w:t>
+        <w:t xml:space="preserve">With specific regards to the statistical analyses of the comutation studies, we did not filter the comutation interactions based on FDR-adjusted p-values because we found these methods too strict for our purpose - removing all but the strongest interactions (e.g. the reduced comutation interactions with </w:t>
       </w:r>
       <w:r>
         <w:rPr>
@@ -2223,10 +2117,7 @@
         <w:t>APC</w:t>
       </w:r>
       <w:r>
-        <w:t xml:space="preserve"> in COAD). Instead, we opted to use a relatively strict p-value cutoff (p-value &lt; 0.01) and additional thresholds on other properties of the comutation interactions (such as a lower bound on the num</w:t>
-      </w:r>
-      <w:r>
-        <w:t xml:space="preserve">ber of comutation events) to remove likely false positives. We believe this thresholding process eliminated many false positives while still providing a meaningful list of comutation interactions for further </w:t>
+        <w:t xml:space="preserve"> in COAD). Instead, we opted to use a relatively strict p-value cutoff (p-value &lt; 0.01) and additional thresholds on other properties of the comutation interactions (such as a lower bound on the number of comutation events) to remove likely false positives. We believe this thresholding process eliminated many false positives while still providing a meaningful list of comutation interactions for further </w:t>
       </w:r>
       <w:r>
         <w:rPr>
@@ -2235,22 +2126,16 @@
         <w:t>in vitro</w:t>
       </w:r>
       <w:r>
-        <w:t xml:space="preserve"> study. Recognizing these limitations, w</w:t>
-      </w:r>
-      <w:r>
-        <w:t xml:space="preserve">e chose to focus on genes known to be related to cancer or </w:t>
-      </w:r>
-      <w:r>
-        <w:rPr>
-          <w:i/>
-        </w:rPr>
-        <w:t>KRAS</w:t>
-      </w:r>
-      <w:r>
-        <w:t xml:space="preserve"> signaling and the results of a functional enrichment analysis to specifically highlight the comutation interactions least likely to be false positives. In this vain, we have applied an additio</w:t>
-      </w:r>
-      <w:r>
-        <w:t xml:space="preserve">nal filter to the interactions with genes previously associated with cancer or </w:t>
+        <w:t xml:space="preserve"> study. Recognizing these limitations, we chose to focus on genes known to be related to cancer or </w:t>
+      </w:r>
+      <w:r>
+        <w:rPr>
+          <w:i/>
+        </w:rPr>
+        <w:t>KRAS</w:t>
+      </w:r>
+      <w:r>
+        <w:t xml:space="preserve"> signaling and the results of a functional enrichment analysis to specifically highlight the comutation interactions least likely to be false positives. In this vain, we have applied an additional filter to the interactions with genes previously associated with cancer or </w:t>
       </w:r>
       <w:r>
         <w:rPr>
@@ -2262,7 +2147,10 @@
         <w:t xml:space="preserve"> signaling (those presented in Fig. 3b, Supplementary Fig. 6b and Supplementary Fig. 8b). These sets of interactions were further filtered to fall below an FDR of 0.25 that </w:t>
       </w:r>
       <w:r>
-        <w:t xml:space="preserve">is estimated using the </w:t>
+        <w:t>was</w:t>
+      </w:r>
+      <w:r>
+        <w:t xml:space="preserve"> estimated using the </w:t>
       </w:r>
       <w:proofErr w:type="spellStart"/>
       <w:r>
@@ -2301,10 +2189,7 @@
         <w:t xml:space="preserve">(2) </w:t>
       </w:r>
       <w:r>
-        <w:t>Comutation networks to this reviewer are puzzlin</w:t>
-      </w:r>
-      <w:r>
-        <w:t xml:space="preserve">g. One would expect that comutated genes would have been identified as genetic drivers already. The fact that many of them have not suggests that results could be spurious. Could the authors please address this issue. </w:t>
+        <w:t xml:space="preserve">Comutation networks to this reviewer are puzzling. One would expect that comutated genes would have been identified as genetic drivers already. The fact that many of them have not suggests that results could be spurious. Could the authors please address this issue. </w:t>
       </w:r>
     </w:p>
     <w:p>
@@ -2323,22 +2208,22 @@
       <w:commentRangeStart w:id="49"/>
       <w:commentRangeStart w:id="50"/>
       <w:r>
-        <w:t>The hypothesis behind this allele-sp</w:t>
-      </w:r>
-      <w:r>
-        <w:t xml:space="preserve">ecific comutation analysis is that some mutations only contribute to cancer within a specific cellular context, e.g. the unique signaling characteristics of a specific </w:t>
-      </w:r>
-      <w:r>
-        <w:rPr>
-          <w:i/>
-        </w:rPr>
-        <w:t>KRAS</w:t>
-      </w:r>
-      <w:r>
-        <w:t xml:space="preserve"> allele. These genes may not have been previously documented as cancer drivers as th</w:t>
-      </w:r>
-      <w:r>
-        <w:t xml:space="preserve">ey do not behave as such on their own. Instead, they only promote cancer when accompanied by additional specific signaling perturbations. </w:t>
+        <w:t>The hypothesis behind this allele-specific comutation analysis is that some mutations only contribute to cancer within a specific cellular context,</w:t>
+      </w:r>
+      <w:r>
+        <w:t xml:space="preserve"> in this case,</w:t>
+      </w:r>
+      <w:r>
+        <w:t xml:space="preserve"> the unique signaling characteristics of a specific </w:t>
+      </w:r>
+      <w:r>
+        <w:rPr>
+          <w:i/>
+        </w:rPr>
+        <w:t>KRAS</w:t>
+      </w:r>
+      <w:r>
+        <w:t xml:space="preserve"> allele. These genes may not have been previously documented as cancer drivers as they do not behave as such on their own. Instead, they only promote cancer when accompanied by additional specific signaling perturbations. </w:t>
       </w:r>
     </w:p>
     <w:p>
@@ -2364,22 +2249,16 @@
         <w:t>KRAS</w:t>
       </w:r>
       <w:r>
-        <w:t xml:space="preserve"> mutations into a single category do so under the assumption that the</w:t>
-      </w:r>
-      <w:r>
-        <w:t xml:space="preserve">y are identical. However, if the </w:t>
-      </w:r>
-      <w:r>
-        <w:rPr>
-          <w:i/>
-        </w:rPr>
-        <w:t>KRAS</w:t>
-      </w:r>
-      <w:r>
-        <w:t xml:space="preserve"> alleles are in fact distinct, then allele-specific interactions are likely to be missed, particularly for the less common alleles. Just as with any comutation analysis, interactions can be spurious, though, as explaine</w:t>
-      </w:r>
-      <w:r>
-        <w:t>d in the previous question, we have used several methods to highlight interactions most likely to be real.</w:t>
+        <w:t xml:space="preserve"> mutations into a single category do so under the assumption that they are identical. However, if the </w:t>
+      </w:r>
+      <w:r>
+        <w:rPr>
+          <w:i/>
+        </w:rPr>
+        <w:t>KRAS</w:t>
+      </w:r>
+      <w:r>
+        <w:t xml:space="preserve"> alleles are in fact distinct, then allele-specific interactions are likely to be missed, particularly for the less common alleles. Just as with any comutation analysis, interactions can be spurious, though, as explained in the previous question, we have used several methods to highlight interactions most likely to be real.</w:t>
       </w:r>
     </w:p>
     <w:p>
@@ -2403,10 +2282,7 @@
         <w:t>KRAS</w:t>
       </w:r>
       <w:r>
-        <w:t xml:space="preserve"> mutations as a single group.</w:t>
-      </w:r>
-      <w:r>
-        <w:t xml:space="preserve"> The identified interactions were compared to those from the allele-specific analysis and are now present in Supplementary Fig. 5.</w:t>
+        <w:t xml:space="preserve"> mutations as a single group. The identified interactions were compared to those from the allele-specific analysis and are now present in Supplementary Fig. 5.</w:t>
       </w:r>
     </w:p>
     <w:p>
@@ -2427,28 +2303,10 @@
       </w:r>
       <w:r>
         <w:lastRenderedPageBreak/>
-        <w:t>interactions were substantially diff</w:t>
-      </w:r>
-      <w:r>
-        <w:t>erent between the two analyses (</w:t>
-      </w:r>
-      <w:r>
-        <w:rPr>
-          <w:b/>
-        </w:rPr>
-        <w:t>Supplementary Fig. 5a, c, and g</w:t>
-      </w:r>
-      <w:r>
-        <w:t>). In MM, the results are quite similar (</w:t>
-      </w:r>
-      <w:r>
-        <w:rPr>
-          <w:b/>
-        </w:rPr>
-        <w:t>Supplementary Fig. 5e</w:t>
-      </w:r>
-      <w:r>
-        <w:t xml:space="preserve">), though there were only a few interactions identified in total and there is still the factor of possible </w:t>
+        <w:t xml:space="preserve">interactions were substantially different between the two </w:t>
+      </w:r>
+      <w:r>
+        <w:t xml:space="preserve">analyses (Supplementary Fig. 5a, c, and g). In MM, the results are quite similar (Supplementary Fig. 5e), though there were only a few interactions identified in total and there is still the factor of possible </w:t>
       </w:r>
       <w:proofErr w:type="spellStart"/>
       <w:r>
@@ -2456,10 +2314,7 @@
       </w:r>
       <w:proofErr w:type="spellEnd"/>
       <w:r>
-        <w:t xml:space="preserve"> of these t</w:t>
-      </w:r>
-      <w:r>
-        <w:t>umors (as discussed in the manuscript).</w:t>
+        <w:t xml:space="preserve"> of these tumors (as discussed in the manuscript).</w:t>
       </w:r>
     </w:p>
     <w:p>
@@ -2485,19 +2340,7 @@
         <w:t>KRAS</w:t>
       </w:r>
       <w:r>
-        <w:t xml:space="preserve"> comutation</w:t>
-      </w:r>
-      <w:r>
-        <w:t xml:space="preserve"> analysis in COAD identified 105 reduced comutation interactions, only 35 of which were also identified in the allele-specific analysis (</w:t>
-      </w:r>
-      <w:r>
-        <w:rPr>
-          <w:b/>
-        </w:rPr>
-        <w:t>Supplementary Fig. 5a</w:t>
-      </w:r>
-      <w:r>
-        <w:t xml:space="preserve">). On the other hand, 28 novel reduced comutation interactions were only identified when the </w:t>
+        <w:t xml:space="preserve"> comutation analysis in COAD identified 105 reduced comutation interactions, only 35 of which were also identified in the allele-specific analysis (Supplementary Fig. 5a). On the other hand, 28 novel reduced comutation interactions were only identified when the </w:t>
       </w:r>
       <w:r>
         <w:rPr>
@@ -2515,10 +2358,7 @@
         <w:t>KRAS</w:t>
       </w:r>
       <w:r>
-        <w:t xml:space="preserve"> alleles, and the allele-specific analysis was un</w:t>
-      </w:r>
-      <w:r>
-        <w:t>der-powered to identify them. Overall, the results of comparing the allele-specific and non-allele-specific analyses demonstrate that they address similar, yet distinct, biological relationships.</w:t>
+        <w:t xml:space="preserve"> alleles, and the allele-specific analysis was under-powered to identify them. Overall, the results of comparing the allele-specific and non-allele-specific analyses demonstrate that they address similar, yet distinct, biological relationships.</w:t>
       </w:r>
     </w:p>
     <w:p>
@@ -2535,31 +2375,19 @@
       <w:bookmarkStart w:id="59" w:name="_ld3ymofy46jx" w:colFirst="0" w:colLast="0"/>
       <w:bookmarkEnd w:id="59"/>
       <w:r>
-        <w:t>In PAAD, the value of an allele-specific analysis is highli</w:t>
-      </w:r>
-      <w:r>
-        <w:t xml:space="preserve">ghted because upwards of 90% of the tumors have a </w:t>
-      </w:r>
-      <w:r>
-        <w:rPr>
-          <w:i/>
-        </w:rPr>
-        <w:t>KRAS</w:t>
-      </w:r>
-      <w:r>
-        <w:t xml:space="preserve"> mutation. Therefore, a non-allele-specific analysis identified 5 reduced comutation interactions and 6 increased comutation interactions (</w:t>
-      </w:r>
-      <w:r>
-        <w:rPr>
-          <w:b/>
-        </w:rPr>
-        <w:t>Supplementary Fig. 5g</w:t>
-      </w:r>
-      <w:r>
-        <w:t>). Conversely, the allele-specific analysi</w:t>
-      </w:r>
-      <w:r>
-        <w:t xml:space="preserve">s identified far more interactions, including multiple genes that simultaneously have increased comutation with some </w:t>
+        <w:t xml:space="preserve">In PAAD, the value of an allele-specific analysis is highlighted because upwards of 90% of the tumors have a </w:t>
+      </w:r>
+      <w:r>
+        <w:rPr>
+          <w:i/>
+        </w:rPr>
+        <w:t>KRAS</w:t>
+      </w:r>
+      <w:r>
+        <w:t xml:space="preserve"> mutation. Therefore, a non-allele-specific analysis identified 5 reduced comutation interactions and 6 increased comutation interactions (Supplementary Fig. 5g). Conversely, the allele-specific analysis identified far more interactions, including multiple</w:t>
+      </w:r>
+      <w:r>
+        <w:t xml:space="preserve"> genes that simultaneously have increased comutation with some </w:t>
       </w:r>
       <w:r>
         <w:rPr>
@@ -2576,14 +2404,23 @@
       </w:r>
       <w:commentRangeEnd w:id="48"/>
       <w:r>
+        <w:rPr>
+          <w:rStyle w:val="CommentReference"/>
+        </w:rPr>
         <w:commentReference w:id="48"/>
       </w:r>
       <w:commentRangeEnd w:id="49"/>
       <w:r>
+        <w:rPr>
+          <w:rStyle w:val="CommentReference"/>
+        </w:rPr>
         <w:commentReference w:id="49"/>
       </w:r>
       <w:commentRangeEnd w:id="50"/>
       <w:r>
+        <w:rPr>
+          <w:rStyle w:val="CommentReference"/>
+        </w:rPr>
         <w:commentReference w:id="50"/>
       </w:r>
     </w:p>
@@ -2597,10 +2434,7 @@
         <w:pStyle w:val="Responsetext"/>
       </w:pPr>
       <w:r>
-        <w:t>Due to limitations on the length of the text, we were</w:t>
-      </w:r>
-      <w:r>
-        <w:t xml:space="preserve"> unable to include this complete explanation in the manuscript. However, we have highlighted the main conclusions in the figure’s legend.</w:t>
+        <w:t>Due to limitations on the length of the text, we were unable to include this complete explanation in the manuscript. However, we have highlighted the main conclusions in the figure’s legend.</w:t>
       </w:r>
     </w:p>
     <w:p>
@@ -2613,13 +2447,7 @@
         <w:pStyle w:val="Reviewercomment"/>
       </w:pPr>
       <w:r>
-        <w:t>(</w:t>
-      </w:r>
-      <w:r>
-        <w:t>3</w:t>
-      </w:r>
-      <w:r>
-        <w:t xml:space="preserve">) </w:t>
+        <w:t xml:space="preserve">(3) </w:t>
       </w:r>
       <w:r>
         <w:t>Page 5: State which KRAS alleles were correlated with microsatellite instability.</w:t>
@@ -2636,11 +2464,9 @@
       </w:pPr>
       <w:bookmarkStart w:id="60" w:name="_ibffnjj84rt8" w:colFirst="0" w:colLast="0"/>
       <w:bookmarkEnd w:id="60"/>
-      <w:r>
-        <w:t xml:space="preserve">The following was appended to the </w:t>
-      </w:r>
-      <w:r>
-        <w:t>end of the Results section “</w:t>
+      <w:commentRangeStart w:id="61"/>
+      <w:r>
+        <w:t>The following was appended to the end of the Results section “</w:t>
       </w:r>
       <w:r>
         <w:rPr>
@@ -2662,16 +2488,47 @@
         <w:pStyle w:val="Responsetext"/>
         <w:ind w:left="720" w:right="720"/>
       </w:pPr>
-      <w:bookmarkStart w:id="61" w:name="_u6fv0gmmz6n5" w:colFirst="0" w:colLast="0"/>
-      <w:bookmarkEnd w:id="61"/>
-      <w:r>
-        <w:t>Because around 17% of COAD tumors were hypermutants, we used a one-sided Fisher’s exact test to determine if any KRAS alleles were enriched in these tumors. Overall, h</w:t>
-      </w:r>
-      <w:r>
-        <w:t>ypermutant samples were more likely to be WT KRAS (odds ratio = 1.2, FDR-adjusted p-value &lt; 0.05), though KRAS Q61K was correlated with hypermutant samples (odds ratio = 6.3, FDR-adjusted p-value &lt; 0.001). It should be noted that Q61K is a very rare allele</w:t>
-      </w:r>
-      <w:r>
-        <w:t xml:space="preserve"> in COAD, found in 0.47% of the tumor samples.</w:t>
+      <w:bookmarkStart w:id="62" w:name="_u6fv0gmmz6n5" w:colFirst="0" w:colLast="0"/>
+      <w:bookmarkEnd w:id="62"/>
+      <w:r>
+        <w:t xml:space="preserve">Because around 17% of COAD tumors were hypermutants, we used a one-sided Fisher’s exact test to determine if any </w:t>
+      </w:r>
+      <w:r>
+        <w:rPr>
+          <w:i/>
+          <w:iCs/>
+        </w:rPr>
+        <w:t>KRAS</w:t>
+      </w:r>
+      <w:r>
+        <w:t xml:space="preserve"> alleles were enriched in these tumors. Overall, hypermutant samples were more likely to be WT </w:t>
+      </w:r>
+      <w:r>
+        <w:rPr>
+          <w:i/>
+          <w:iCs/>
+        </w:rPr>
+        <w:t>KRAS</w:t>
+      </w:r>
+      <w:r>
+        <w:t xml:space="preserve"> (odds ratio = 1.2, FDR-adjusted p-value &lt; 0.05), though </w:t>
+      </w:r>
+      <w:r>
+        <w:rPr>
+          <w:i/>
+          <w:iCs/>
+        </w:rPr>
+        <w:t>KRAS</w:t>
+      </w:r>
+      <w:r>
+        <w:t xml:space="preserve"> Q61K was correlated with hypermutant samples (odds ratio = 6.3, FDR-adjusted p-value &lt; 0.001). It should be noted that Q61K is a very rare allele in COAD, found in 0.47% of the tumor samples.</w:t>
+      </w:r>
+      <w:commentRangeEnd w:id="61"/>
+      <w:r>
+        <w:rPr>
+          <w:rStyle w:val="CommentReference"/>
+        </w:rPr>
+        <w:commentReference w:id="61"/>
       </w:r>
     </w:p>
     <w:p>
@@ -2684,13 +2541,7 @@
         <w:pStyle w:val="Reviewercomment"/>
       </w:pPr>
       <w:r>
-        <w:t>(</w:t>
-      </w:r>
-      <w:r>
-        <w:t>4</w:t>
-      </w:r>
-      <w:r>
-        <w:t xml:space="preserve">) </w:t>
+        <w:t xml:space="preserve">(4) </w:t>
       </w:r>
       <w:r>
         <w:t xml:space="preserve">Page 5, last paragraph: Reword first sentence – there are better ways of saying this. </w:t>
@@ -2705,8 +2556,8 @@
       <w:pPr>
         <w:pStyle w:val="Responsetext"/>
       </w:pPr>
-      <w:bookmarkStart w:id="62" w:name="_s9zegqtbndd0" w:colFirst="0" w:colLast="0"/>
-      <w:bookmarkEnd w:id="62"/>
+      <w:bookmarkStart w:id="63" w:name="_s9zegqtbndd0" w:colFirst="0" w:colLast="0"/>
+      <w:bookmarkEnd w:id="63"/>
       <w:r>
         <w:t xml:space="preserve">The sentence, “Each mutational process is not equally likely to cause each </w:t>
       </w:r>
@@ -2717,10 +2568,7 @@
         <w:t>KRAS</w:t>
       </w:r>
       <w:r>
-        <w:t xml:space="preserve"> allele,” has been changed to, “Each muta</w:t>
-      </w:r>
-      <w:r>
-        <w:t xml:space="preserve">tional process has a different propensity to induce each </w:t>
+        <w:t xml:space="preserve"> allele,” has been changed to, “Each mutational process has a different propensity to induce each </w:t>
       </w:r>
       <w:r>
         <w:rPr>
@@ -2742,13 +2590,7 @@
         <w:pStyle w:val="Reviewercomment"/>
       </w:pPr>
       <w:r>
-        <w:t>(</w:t>
-      </w:r>
-      <w:r>
-        <w:t>5</w:t>
-      </w:r>
-      <w:r>
-        <w:t xml:space="preserve">) </w:t>
+        <w:t xml:space="preserve">(5) </w:t>
       </w:r>
       <w:r>
         <w:t xml:space="preserve">Page 7, para, line 6: Missing words here: but “had an” actual…. </w:t>
@@ -2763,8 +2605,8 @@
       <w:pPr>
         <w:pStyle w:val="Responsetext"/>
       </w:pPr>
-      <w:bookmarkStart w:id="63" w:name="_71qsjr8b4b68" w:colFirst="0" w:colLast="0"/>
-      <w:bookmarkEnd w:id="63"/>
+      <w:bookmarkStart w:id="64" w:name="_71qsjr8b4b68" w:colFirst="0" w:colLast="0"/>
+      <w:bookmarkEnd w:id="64"/>
       <w:r>
         <w:t xml:space="preserve">The sentence, “... Q61H, which was dramatically underestimated with a predicted frequency of 15.0% but actual frequency of 35.7% of KRAS mutations,” was changed to, “... Q61H, which was dramatically underestimated with a predicted frequency of 15.0% but </w:t>
       </w:r>
@@ -2792,13 +2634,7 @@
         <w:pStyle w:val="Reviewercomment"/>
       </w:pPr>
       <w:r>
-        <w:t>(</w:t>
-      </w:r>
-      <w:r>
-        <w:t>6</w:t>
-      </w:r>
-      <w:r>
-        <w:t xml:space="preserve">) </w:t>
+        <w:t xml:space="preserve">(6) </w:t>
       </w:r>
       <w:r>
         <w:t xml:space="preserve">Page 7, para 2, line 2: Presumably the authors are referring to KRAS alleles here – if so please insert. </w:t>
@@ -2813,13 +2649,10 @@
       <w:pPr>
         <w:pStyle w:val="Responsetext"/>
       </w:pPr>
-      <w:bookmarkStart w:id="64" w:name="_llmvx5y3cwej" w:colFirst="0" w:colLast="0"/>
-      <w:bookmarkEnd w:id="64"/>
-      <w:r>
-        <w:t>The sentence, “correlations between the observed and predicted allele frequencies for each cancer…” w</w:t>
-      </w:r>
-      <w:r>
-        <w:t xml:space="preserve">as changed to “correlations between the observed and predicted </w:t>
+      <w:bookmarkStart w:id="65" w:name="_llmvx5y3cwej" w:colFirst="0" w:colLast="0"/>
+      <w:bookmarkEnd w:id="65"/>
+      <w:r>
+        <w:t xml:space="preserve">The sentence, “correlations between the observed and predicted allele frequencies for each cancer…” was changed to “correlations between the observed and predicted </w:t>
       </w:r>
       <w:r>
         <w:rPr>
@@ -2842,32 +2675,23 @@
         <w:pStyle w:val="Reviewercomment"/>
       </w:pPr>
       <w:r>
-        <w:t>(</w:t>
-      </w:r>
-      <w:r>
-        <w:t>7</w:t>
-      </w:r>
-      <w:r>
-        <w:t xml:space="preserve">) </w:t>
-      </w:r>
-      <w:r>
-        <w:t>Page 8, last para, line 3: Don’t the authors mean known oncogenes and tumor suppressor genes? Similarly p 9, last para – TP53 is a tumor suppressor et</w:t>
-      </w:r>
-      <w:r>
-        <w:t xml:space="preserve">c. </w:t>
-      </w:r>
-    </w:p>
-    <w:p>
-      <w:pPr>
-        <w:widowControl w:val="0"/>
-      </w:pPr>
-    </w:p>
-    <w:p>
-      <w:pPr>
-        <w:pStyle w:val="Responsetext"/>
-      </w:pPr>
-      <w:bookmarkStart w:id="65" w:name="_k3bcikul8bs5" w:colFirst="0" w:colLast="0"/>
-      <w:bookmarkEnd w:id="65"/>
+        <w:t xml:space="preserve">(7) </w:t>
+      </w:r>
+      <w:r>
+        <w:t xml:space="preserve">Page 8, last para, line 3: Don’t the authors mean known oncogenes and tumor suppressor genes? Similarly p 9, last para – TP53 is a tumor suppressor etc. </w:t>
+      </w:r>
+    </w:p>
+    <w:p>
+      <w:pPr>
+        <w:widowControl w:val="0"/>
+      </w:pPr>
+    </w:p>
+    <w:p>
+      <w:pPr>
+        <w:pStyle w:val="Responsetext"/>
+      </w:pPr>
+      <w:bookmarkStart w:id="66" w:name="_k3bcikul8bs5" w:colFirst="0" w:colLast="0"/>
+      <w:bookmarkEnd w:id="66"/>
       <w:r>
         <w:t xml:space="preserve">The sentence, “... or are known oncogenes…” was changed to “... or are known oncogenes </w:t>
       </w:r>
@@ -2891,35 +2715,23 @@
         <w:pStyle w:val="Reviewercomment"/>
       </w:pPr>
       <w:r>
-        <w:t>(</w:t>
-      </w:r>
-      <w:r>
-        <w:t>8</w:t>
-      </w:r>
-      <w:r>
-        <w:t xml:space="preserve">) </w:t>
-      </w:r>
-      <w:r>
-        <w:t>It would have been helpful for the authors to describe the a</w:t>
-      </w:r>
-      <w:r>
-        <w:t>ctual mutations in genes where there was significant comutation (or lack of) with the KRAS alleles. For example in the case of TP53, was this affected by whether the mutation was truncating, or affected protein interaction? Similarly for the genetic depend</w:t>
-      </w:r>
-      <w:r>
-        <w:t xml:space="preserve">encies from the CRISPR screens, what are the actual mutations in the genes identified (shown in Figure 4d?). </w:t>
-      </w:r>
-    </w:p>
-    <w:p>
-      <w:pPr>
-        <w:widowControl w:val="0"/>
-      </w:pPr>
-    </w:p>
-    <w:p>
-      <w:pPr>
-        <w:pStyle w:val="Responsetext"/>
-      </w:pPr>
-      <w:bookmarkStart w:id="66" w:name="_3tpb70qwkt8g" w:colFirst="0" w:colLast="0"/>
-      <w:bookmarkEnd w:id="66"/>
+        <w:t xml:space="preserve">(8) </w:t>
+      </w:r>
+      <w:r>
+        <w:t xml:space="preserve">It would have been helpful for the authors to describe the actual mutations in genes where there was significant comutation (or lack of) with the KRAS alleles. For example in the case of TP53, was this affected by whether the mutation was truncating, or affected protein interaction? Similarly for the genetic dependencies from the CRISPR screens, what are the actual mutations in the genes identified (shown in Figure 4d?). </w:t>
+      </w:r>
+    </w:p>
+    <w:p>
+      <w:pPr>
+        <w:widowControl w:val="0"/>
+      </w:pPr>
+    </w:p>
+    <w:p>
+      <w:pPr>
+        <w:pStyle w:val="Responsetext"/>
+      </w:pPr>
+      <w:bookmarkStart w:id="67" w:name="_3tpb70qwkt8g" w:colFirst="0" w:colLast="0"/>
+      <w:bookmarkEnd w:id="67"/>
       <w:r>
         <w:t xml:space="preserve">Brief descriptions of mutations to genes found to have comutation interactions with </w:t>
       </w:r>
@@ -2930,10 +2742,7 @@
         <w:t>KRAS</w:t>
       </w:r>
       <w:r>
-        <w:t xml:space="preserve"> alleles have been included where relevant in the Results</w:t>
-      </w:r>
-      <w:r>
-        <w:t xml:space="preserve"> section “The </w:t>
+        <w:t xml:space="preserve"> alleles have been included where relevant in the Results section “The </w:t>
       </w:r>
       <w:r>
         <w:rPr>
@@ -2951,32 +2760,41 @@
         <w:t>KRAS</w:t>
       </w:r>
       <w:r>
+        <w:t xml:space="preserve"> G12V and</w:t>
+      </w:r>
+      <w:r>
+        <w:t xml:space="preserve"> the</w:t>
+      </w:r>
+      <w:r>
         <w:t xml:space="preserve"> </w:t>
       </w:r>
       <w:r>
-        <w:t xml:space="preserve">G12V and </w:t>
-      </w:r>
-      <w:r>
         <w:rPr>
           <w:i/>
         </w:rPr>
         <w:t xml:space="preserve">TCF7L2 </w:t>
       </w:r>
       <w:r>
-        <w:t>R488C.</w:t>
-      </w:r>
-    </w:p>
-    <w:p>
-      <w:pPr>
-        <w:pStyle w:val="Responsetext"/>
-      </w:pPr>
-    </w:p>
-    <w:p>
-      <w:pPr>
-        <w:pStyle w:val="Responsetext"/>
-      </w:pPr>
-      <w:bookmarkStart w:id="67" w:name="_amvz9pqs19dj" w:colFirst="0" w:colLast="0"/>
-      <w:bookmarkEnd w:id="67"/>
+        <w:t>R488C</w:t>
+      </w:r>
+      <w:r>
+        <w:t xml:space="preserve"> mutation</w:t>
+      </w:r>
+      <w:r>
+        <w:t>.</w:t>
+      </w:r>
+    </w:p>
+    <w:p>
+      <w:pPr>
+        <w:pStyle w:val="Responsetext"/>
+      </w:pPr>
+    </w:p>
+    <w:p>
+      <w:pPr>
+        <w:pStyle w:val="Responsetext"/>
+      </w:pPr>
+      <w:bookmarkStart w:id="68" w:name="_amvz9pqs19dj" w:colFirst="0" w:colLast="0"/>
+      <w:bookmarkEnd w:id="68"/>
       <w:r>
         <w:t xml:space="preserve">We inspected the mutations to the genes with opposing comutation interactions with multiple </w:t>
       </w:r>
@@ -3023,25 +2841,22 @@
         <w:t>RBM10</w:t>
       </w:r>
       <w:r>
-        <w:t>), though found no notable trends. The types of mutations were b</w:t>
-      </w:r>
-      <w:r>
-        <w:t>riefly described in the text.</w:t>
-      </w:r>
-    </w:p>
-    <w:p>
-      <w:pPr>
-        <w:pStyle w:val="Responsetext"/>
-      </w:pPr>
-      <w:bookmarkStart w:id="68" w:name="_nkc1ri831pqj" w:colFirst="0" w:colLast="0"/>
-      <w:bookmarkEnd w:id="68"/>
-    </w:p>
-    <w:p>
-      <w:pPr>
-        <w:pStyle w:val="Responsetext"/>
-      </w:pPr>
-      <w:bookmarkStart w:id="69" w:name="_hkdzi1ho11uw" w:colFirst="0" w:colLast="0"/>
+        <w:t>), though found no notable trends. The types of mutations were briefly described in the text.</w:t>
+      </w:r>
+    </w:p>
+    <w:p>
+      <w:pPr>
+        <w:pStyle w:val="Responsetext"/>
+      </w:pPr>
+      <w:bookmarkStart w:id="69" w:name="_nkc1ri831pqj" w:colFirst="0" w:colLast="0"/>
       <w:bookmarkEnd w:id="69"/>
+    </w:p>
+    <w:p>
+      <w:pPr>
+        <w:pStyle w:val="Responsetext"/>
+      </w:pPr>
+      <w:bookmarkStart w:id="70" w:name="_hkdzi1ho11uw" w:colFirst="0" w:colLast="0"/>
+      <w:bookmarkEnd w:id="70"/>
       <w:r>
         <w:t xml:space="preserve">To further describe the interactions with known oncogenes, analyses of the comutation between the alleles of oncogenes and those of </w:t>
       </w:r>
@@ -3088,10 +2903,7 @@
         <w:t>PIK3CA</w:t>
       </w:r>
       <w:r>
-        <w:t xml:space="preserve"> Q546K and E545K for increase</w:t>
-      </w:r>
-      <w:r>
-        <w:t xml:space="preserve">d rates of comutation, though there were no </w:t>
+        <w:t xml:space="preserve"> Q546K and E545K for increased rates of comutation, though there were no </w:t>
       </w:r>
       <w:r>
         <w:rPr>
@@ -3121,8 +2933,8 @@
       <w:pPr>
         <w:pStyle w:val="Responsetext"/>
       </w:pPr>
-      <w:bookmarkStart w:id="70" w:name="_aggyith59d7y" w:colFirst="0" w:colLast="0"/>
-      <w:bookmarkEnd w:id="70"/>
+      <w:bookmarkStart w:id="71" w:name="_aggyith59d7y" w:colFirst="0" w:colLast="0"/>
+      <w:bookmarkEnd w:id="71"/>
       <w:r>
         <w:t xml:space="preserve">A similar analysis was conducted for the comutation between </w:t>
       </w:r>
@@ -3133,10 +2945,7 @@
         <w:t>KRAS</w:t>
       </w:r>
       <w:r>
-        <w:t xml:space="preserve"> alleles and individual protein domains of tumor suppressor genes (TSG)</w:t>
-      </w:r>
-      <w:r>
-        <w:t xml:space="preserve">. As above, no new interactions were identified where </w:t>
+        <w:t xml:space="preserve"> alleles and individual protein domains of tumor suppressor genes (TSG). As above, no new interactions were identified where </w:t>
       </w:r>
       <w:r>
         <w:rPr>
@@ -3157,8 +2966,8 @@
       <w:pPr>
         <w:pStyle w:val="Responsetext"/>
       </w:pPr>
-      <w:bookmarkStart w:id="71" w:name="_dke33hv7mkl6" w:colFirst="0" w:colLast="0"/>
-      <w:bookmarkEnd w:id="71"/>
+      <w:bookmarkStart w:id="72" w:name="_dke33hv7mkl6" w:colFirst="0" w:colLast="0"/>
+      <w:bookmarkEnd w:id="72"/>
       <w:r>
         <w:t xml:space="preserve">Details of the mutation to </w:t>
       </w:r>
@@ -3178,10 +2987,7 @@
         <w:t xml:space="preserve">SMAD4 </w:t>
       </w:r>
       <w:r>
-        <w:t>in the PAAD cell lines were added to the Resul</w:t>
-      </w:r>
-      <w:r>
-        <w:t>ts section “An integrated analysis of allele-specific comutation and genetic dependencies.”:</w:t>
+        <w:t>in the PAAD cell lines were added to the Results section “An integrated analysis of allele-specific comutation and genetic dependencies.”:</w:t>
       </w:r>
     </w:p>
     <w:p>
@@ -3194,8 +3000,8 @@
         <w:pStyle w:val="Responsetext"/>
         <w:ind w:left="720" w:right="720"/>
       </w:pPr>
-      <w:bookmarkStart w:id="72" w:name="_f3wtetj8rsmy" w:colFirst="0" w:colLast="0"/>
-      <w:bookmarkEnd w:id="72"/>
+      <w:bookmarkStart w:id="73" w:name="_f3wtetj8rsmy" w:colFirst="0" w:colLast="0"/>
+      <w:bookmarkEnd w:id="73"/>
       <w:r>
         <w:t xml:space="preserve">“Most of the </w:t>
       </w:r>
@@ -3206,16 +3012,11 @@
         <w:t>TP53</w:t>
       </w:r>
       <w:r>
-        <w:t xml:space="preserve"> mutations were located in the DNA binding domain, two of which were nonsense mutations. Of the other mutations, two were at splice-sites, one wa</w:t>
-      </w:r>
-      <w:r>
-        <w:t xml:space="preserve">s in the nuclear localization </w:t>
-      </w:r>
-      <w:proofErr w:type="spellStart"/>
-      <w:r>
-        <w:t>signalling</w:t>
-      </w:r>
-      <w:proofErr w:type="spellEnd"/>
+        <w:t xml:space="preserve"> mutations were located in the DNA binding domain, two of which were nonsense mutations. Of the other mutations, two were at splice-sites, one was in the nuclear localization </w:t>
+      </w:r>
+      <w:r>
+        <w:t>signaling</w:t>
+      </w:r>
       <w:r>
         <w:t xml:space="preserve"> domain, and two more were either </w:t>
       </w:r>
@@ -3230,10 +3031,7 @@
         <w:t>SMAD4</w:t>
       </w:r>
       <w:r>
-        <w:t xml:space="preserve"> mu</w:t>
-      </w:r>
-      <w:r>
-        <w:t>tations were at known COSMIC hotspots. All but two were frameshift or nonsense mutations.”</w:t>
+        <w:t xml:space="preserve"> mutations were at known COSMIC hotspots. All but two were frameshift or nonsense mutations.”</w:t>
       </w:r>
     </w:p>
     <w:p>
@@ -3246,32 +3044,23 @@
         <w:pStyle w:val="Reviewercomment"/>
       </w:pPr>
       <w:r>
-        <w:t>(</w:t>
-      </w:r>
-      <w:r>
-        <w:t>9</w:t>
-      </w:r>
-      <w:r>
-        <w:t xml:space="preserve">) </w:t>
-      </w:r>
-      <w:r>
-        <w:t>The authors report a high rate of co-mutation between KRAS Q61H alleles and NRAS in MM. Describe which allele/s of NRAS these were. Has this been reported before fo</w:t>
-      </w:r>
-      <w:r>
-        <w:t xml:space="preserve">r MM? </w:t>
-      </w:r>
-    </w:p>
-    <w:p>
-      <w:pPr>
-        <w:widowControl w:val="0"/>
-      </w:pPr>
-    </w:p>
-    <w:p>
-      <w:pPr>
-        <w:pStyle w:val="Responsetext"/>
-      </w:pPr>
-      <w:bookmarkStart w:id="73" w:name="_e8jaz9qo7pop" w:colFirst="0" w:colLast="0"/>
-      <w:bookmarkEnd w:id="73"/>
+        <w:t xml:space="preserve">(9) </w:t>
+      </w:r>
+      <w:r>
+        <w:t xml:space="preserve">The authors report a high rate of co-mutation between KRAS Q61H alleles and NRAS in MM. Describe which allele/s of NRAS these were. Has this been reported before for MM? </w:t>
+      </w:r>
+    </w:p>
+    <w:p>
+      <w:pPr>
+        <w:widowControl w:val="0"/>
+      </w:pPr>
+    </w:p>
+    <w:p>
+      <w:pPr>
+        <w:pStyle w:val="Responsetext"/>
+      </w:pPr>
+      <w:bookmarkStart w:id="74" w:name="_e8jaz9qo7pop" w:colFirst="0" w:colLast="0"/>
+      <w:bookmarkEnd w:id="74"/>
       <w:r>
         <w:t xml:space="preserve">The concomitant mutations were predominantly at </w:t>
       </w:r>
@@ -3309,25 +3098,22 @@
         <w:t>KRAS</w:t>
       </w:r>
       <w:r>
-        <w:t xml:space="preserve"> alleles have distinct comutation networks</w:t>
-      </w:r>
-      <w:r>
-        <w:t>.”</w:t>
-      </w:r>
-    </w:p>
-    <w:p>
-      <w:pPr>
-        <w:pStyle w:val="Responsetext"/>
-      </w:pPr>
-      <w:bookmarkStart w:id="74" w:name="_rbpchhypcfwd" w:colFirst="0" w:colLast="0"/>
-      <w:bookmarkEnd w:id="74"/>
-    </w:p>
-    <w:p>
-      <w:pPr>
-        <w:pStyle w:val="Responsetext"/>
-      </w:pPr>
-      <w:bookmarkStart w:id="75" w:name="_ssz0p0uv8kvd" w:colFirst="0" w:colLast="0"/>
+        <w:t xml:space="preserve"> alleles have distinct comutation networks.”</w:t>
+      </w:r>
+    </w:p>
+    <w:p>
+      <w:pPr>
+        <w:pStyle w:val="Responsetext"/>
+      </w:pPr>
+      <w:bookmarkStart w:id="75" w:name="_rbpchhypcfwd" w:colFirst="0" w:colLast="0"/>
       <w:bookmarkEnd w:id="75"/>
+    </w:p>
+    <w:p>
+      <w:pPr>
+        <w:pStyle w:val="Responsetext"/>
+      </w:pPr>
+      <w:bookmarkStart w:id="76" w:name="_ssz0p0uv8kvd" w:colFirst="0" w:colLast="0"/>
+      <w:bookmarkEnd w:id="76"/>
       <w:r>
         <w:t>The co-</w:t>
       </w:r>
@@ -3381,6 +3167,8 @@
       </w:pPr>
     </w:p>
     <w:sectPr>
+      <w:footerReference w:type="even" r:id="rId12"/>
+      <w:footerReference w:type="default" r:id="rId13"/>
       <w:pgSz w:w="12240" w:h="15840"/>
       <w:pgMar w:top="1440" w:right="1440" w:bottom="1440" w:left="1440" w:header="720" w:footer="720" w:gutter="0"/>
       <w:pgNumType w:start="1"/>
@@ -3411,17 +3199,30 @@
         <w:rPr>
           <w:color w:val="000000"/>
         </w:rPr>
-        <w:t>Each response needs to be associated with a map to the revised text. e.g. We address this point on page</w:t>
+        <w:t>Each response needs to be associated with a map to the revised text. e.g. We address this point on page x, line y of the revised text. This empowers the reviewer to focus on the changes we've made rather than find stuff in the original work to nitpick about.</w:t>
+      </w:r>
+    </w:p>
+  </w:comment>
+  <w:comment w:id="2" w:author="Joshua Cook" w:date="2020-12-03T13:43:00Z" w:initials="JHC">
+    <w:p>
+      <w:pPr>
+        <w:pStyle w:val="CommentText"/>
+      </w:pPr>
+      <w:r>
+        <w:rPr>
+          <w:rStyle w:val="CommentReference"/>
+        </w:rPr>
+        <w:annotationRef/>
       </w:r>
       <w:r>
         <w:rPr>
           <w:color w:val="000000"/>
         </w:rPr>
-        <w:t xml:space="preserve"> x, line y of the revised text. This empowers the reviewer to focus on the changes we've made rather than find stuff in the original work to nitpick about.</w:t>
+        <w:t>If it's okay, I'll take care of this just before submission. Otherwise I'll have to update it every time we make a change to the manuscript.</w:t>
       </w:r>
     </w:p>
   </w:comment>
-  <w:comment w:id="2" w:author="Joshua Cook" w:date="2020-10-28T19:25:00Z" w:initials="">
+  <w:comment w:id="5" w:author="doga_gulhan" w:date="2020-10-31T19:35:00Z" w:initials="">
     <w:p>
       <w:pPr>
         <w:widowControl w:val="0"/>
@@ -3440,17 +3241,11 @@
         <w:rPr>
           <w:color w:val="000000"/>
         </w:rPr>
-        <w:t xml:space="preserve">If it's okay, I'll take care of this just before submission. Otherwise I'll have to update it every </w:t>
-      </w:r>
-      <w:r>
-        <w:rPr>
-          <w:color w:val="000000"/>
-        </w:rPr>
-        <w:t>time we make a change to the manuscript.</w:t>
+        <w:t>There are several cases with significant differences, One/two example to point reviewers to what to pay attention to here might be helpful. For each signature there is at least one allele that is different.  I am not sure if this figure is making the point that there are few exceptions</w:t>
       </w:r>
     </w:p>
   </w:comment>
-  <w:comment w:id="5" w:author="doga_gulhan" w:date="2020-10-31T19:35:00Z" w:initials="">
+  <w:comment w:id="6" w:author="Joshua Cook" w:date="2020-12-03T13:43:00Z" w:initials="JHC">
     <w:p>
       <w:pPr>
         <w:widowControl w:val="0"/>
@@ -3467,19 +3262,24 @@
       </w:pPr>
       <w:r>
         <w:rPr>
+          <w:rStyle w:val="CommentReference"/>
+        </w:rPr>
+        <w:annotationRef/>
+      </w:r>
+      <w:r>
+        <w:rPr>
           <w:color w:val="000000"/>
         </w:rPr>
-        <w:t>There are several cases with significant differences, One/two example to point reviewers to what to pay attention to here might be helpful. For each signature there i</w:t>
-      </w:r>
-      <w:r>
-        <w:rPr>
-          <w:color w:val="000000"/>
-        </w:rPr>
-        <w:t>s at least one allele that is different.  I am not sure if this figure is making the point that there are few exceptions</w:t>
-      </w:r>
+        <w:t>The Supplementary Fig only shows signatures with a significant difference between at least one pair of alleles. Fig 1c is intended to make this point and Supplementary Fig. 2 is meant to provide some additional information to a curious reader.</w:t>
+      </w:r>
+    </w:p>
+    <w:p>
+      <w:pPr>
+        <w:pStyle w:val="CommentText"/>
+      </w:pPr>
     </w:p>
   </w:comment>
-  <w:comment w:id="6" w:author="Joshua Cook" w:date="2020-11-02T12:25:00Z" w:initials="">
+  <w:comment w:id="8" w:author="doga_gulhan" w:date="2020-10-31T19:40:00Z" w:initials="">
     <w:p>
       <w:pPr>
         <w:widowControl w:val="0"/>
@@ -3498,17 +3298,11 @@
         <w:rPr>
           <w:color w:val="000000"/>
         </w:rPr>
-        <w:t>The Supplementary Fig only shows signatures with a significant difference between at least one pair of alleles. Fig 1c is intended to m</w:t>
-      </w:r>
-      <w:r>
-        <w:rPr>
-          <w:color w:val="000000"/>
-        </w:rPr>
-        <w:t>ake this point and Supplementary Fig. 2 is meant to provide some additional information to a curious reader.</w:t>
+        <w:t>So the answer is yes? Do certain signatures have strong preferences? You should give the answer to the question.</w:t>
       </w:r>
     </w:p>
   </w:comment>
-  <w:comment w:id="8" w:author="doga_gulhan" w:date="2020-10-31T19:40:00Z" w:initials="">
+  <w:comment w:id="9" w:author="Joshua Cook" w:date="2020-12-03T13:43:00Z" w:initials="JHC">
     <w:p>
       <w:pPr>
         <w:widowControl w:val="0"/>
@@ -3525,13 +3319,24 @@
       </w:pPr>
       <w:r>
         <w:rPr>
+          <w:rStyle w:val="CommentReference"/>
+        </w:rPr>
+        <w:annotationRef/>
+      </w:r>
+      <w:r>
+        <w:rPr>
           <w:color w:val="000000"/>
         </w:rPr>
-        <w:t>So the answer is yes? Do certain signatures have strong preferences? You should give the answer to the question.</w:t>
-      </w:r>
+        <w:t>"From this, there are clear associations, several of which are highlighted in the text."</w:t>
+      </w:r>
+    </w:p>
+    <w:p>
+      <w:pPr>
+        <w:pStyle w:val="CommentText"/>
+      </w:pPr>
     </w:p>
   </w:comment>
-  <w:comment w:id="9" w:author="Joshua Cook" w:date="2020-11-02T12:27:00Z" w:initials="">
+  <w:comment w:id="10" w:author="doga_gulhan" w:date="2020-10-31T19:38:00Z" w:initials="">
     <w:p>
       <w:pPr>
         <w:widowControl w:val="0"/>
@@ -3550,11 +3355,11 @@
         <w:rPr>
           <w:color w:val="000000"/>
         </w:rPr>
-        <w:t>"From this, there are clear associations, several of which are highlighted in the text."</w:t>
+        <w:t>The wording could be slightly modified to make it slightly different than the paragraph above.</w:t>
       </w:r>
     </w:p>
   </w:comment>
-  <w:comment w:id="10" w:author="doga_gulhan" w:date="2020-10-31T19:38:00Z" w:initials="">
+  <w:comment w:id="16" w:author="Giorgio Melloni" w:date="2020-10-19T22:56:00Z" w:initials="">
     <w:p>
       <w:pPr>
         <w:widowControl w:val="0"/>
@@ -3573,17 +3378,30 @@
         <w:rPr>
           <w:color w:val="000000"/>
         </w:rPr>
-        <w:t>The w</w:t>
+        <w:t>have we ever tried to calculate the average rank instead of the fraction of top rank?</w:t>
+      </w:r>
+    </w:p>
+  </w:comment>
+  <w:comment w:id="17" w:author="Joshua Cook" w:date="2020-12-03T13:44:00Z" w:initials="JHC">
+    <w:p>
+      <w:pPr>
+        <w:pStyle w:val="CommentText"/>
+      </w:pPr>
+      <w:r>
+        <w:rPr>
+          <w:rStyle w:val="CommentReference"/>
+        </w:rPr>
+        <w:annotationRef/>
       </w:r>
       <w:r>
         <w:rPr>
           <w:color w:val="000000"/>
         </w:rPr>
-        <w:t>ording could be slightly modified to make it slightly different than the paragraph above.</w:t>
+        <w:t>Yes - it provides the same conclusion just looks slightly different.</w:t>
       </w:r>
     </w:p>
   </w:comment>
-  <w:comment w:id="16" w:author="Giorgio Melloni" w:date="2020-10-19T22:56:00Z" w:initials="">
+  <w:comment w:id="18" w:author="Giorgio Melloni" w:date="2020-10-22T17:37:00Z" w:initials="">
     <w:p>
       <w:pPr>
         <w:widowControl w:val="0"/>
@@ -3602,11 +3420,46 @@
         <w:rPr>
           <w:color w:val="000000"/>
         </w:rPr>
-        <w:t>have we ever tried to calculate the average rank instead of the fraction of top rank?</w:t>
+        <w:t>where is this in the Methods?</w:t>
       </w:r>
     </w:p>
   </w:comment>
-  <w:comment w:id="17" w:author="Joshua Cook" w:date="2020-10-27T12:16:00Z" w:initials="">
+  <w:comment w:id="19" w:author="Joshua Cook" w:date="2020-12-03T13:44:00Z" w:initials="JHC">
+    <w:p>
+      <w:pPr>
+        <w:pStyle w:val="CommentText"/>
+      </w:pPr>
+      <w:r>
+        <w:rPr>
+          <w:rStyle w:val="CommentReference"/>
+        </w:rPr>
+        <w:annotationRef/>
+      </w:r>
+      <w:r>
+        <w:rPr>
+          <w:color w:val="000000"/>
+        </w:rPr>
+        <w:t>I'll add it to "Predicting KRAS allele frequency by mutational signatures." (done)</w:t>
+      </w:r>
+    </w:p>
+  </w:comment>
+  <w:comment w:id="15" w:author="Joshua Cook" w:date="2020-12-03T10:46:00Z" w:initials="JHC">
+    <w:p>
+      <w:pPr>
+        <w:pStyle w:val="CommentText"/>
+      </w:pPr>
+      <w:r>
+        <w:rPr>
+          <w:rStyle w:val="CommentReference"/>
+        </w:rPr>
+        <w:annotationRef/>
+      </w:r>
+      <w:r>
+        <w:t>Fig 2c has been removed from the paper. Should we remove it here, as well, and only discuss the results presented in 2b, or include it here and embed the relevant plot?</w:t>
+      </w:r>
+    </w:p>
+  </w:comment>
+  <w:comment w:id="47" w:author="Giorgio Melloni" w:date="2020-10-22T22:20:00Z" w:initials="">
     <w:p>
       <w:pPr>
         <w:widowControl w:val="0"/>
@@ -3625,63 +3478,71 @@
         <w:rPr>
           <w:color w:val="000000"/>
         </w:rPr>
-        <w:t xml:space="preserve">Yes - it provides the same conclusion </w:t>
+        <w:t>there is much more here than in the text. I would either reduce here or report some of the results in the text</w:t>
+      </w:r>
+    </w:p>
+  </w:comment>
+  <w:comment w:id="48" w:author="Joshua Cook" w:date="2020-12-03T13:44:00Z" w:initials="JHC">
+    <w:p>
+      <w:pPr>
+        <w:pStyle w:val="CommentText"/>
+      </w:pPr>
+      <w:r>
+        <w:rPr>
+          <w:rStyle w:val="CommentReference"/>
+        </w:rPr>
+        <w:annotationRef/>
       </w:r>
       <w:r>
         <w:rPr>
           <w:color w:val="000000"/>
         </w:rPr>
-        <w:t>just looks slightly different.</w:t>
+        <w:t>I think our hope is to be complete here to address the Reviewer's question, but not add all of it to the manuscript so that it doesn't get distracted. All of the information is in the Supp. Fig. 5, we are just explaining it verbosely here for the Reviewer.</w:t>
       </w:r>
     </w:p>
   </w:comment>
-  <w:comment w:id="18" w:author="Giorgio Melloni" w:date="2020-10-22T17:37:00Z" w:initials="">
-    <w:p>
-      <w:pPr>
-        <w:widowControl w:val="0"/>
-        <w:pBdr>
-          <w:top w:val="nil"/>
-          <w:left w:val="nil"/>
-          <w:bottom w:val="nil"/>
-          <w:right w:val="nil"/>
-          <w:between w:val="nil"/>
-        </w:pBdr>
+  <w:comment w:id="49" w:author="Joshua Cook" w:date="2020-12-03T13:44:00Z" w:initials="JHC">
+    <w:p>
+      <w:pPr>
+        <w:pStyle w:val="CommentText"/>
+      </w:pPr>
+      <w:r>
+        <w:rPr>
+          <w:rStyle w:val="CommentReference"/>
+        </w:rPr>
+        <w:annotationRef/>
+      </w:r>
+      <w:r>
+        <w:t xml:space="preserve">KH: </w:t>
+      </w:r>
+      <w:r>
         <w:rPr>
           <w:color w:val="000000"/>
         </w:rPr>
-      </w:pPr>
+        <w:t>Just add a statement in here that says that we didn't have space to describe this in detail in the text, but we tried to explain it all in the figure legend.</w:t>
+      </w:r>
+    </w:p>
+  </w:comment>
+  <w:comment w:id="50" w:author="Joshua Cook" w:date="2020-12-03T13:45:00Z" w:initials="JHC">
+    <w:p>
+      <w:pPr>
+        <w:pStyle w:val="CommentText"/>
+      </w:pPr>
+      <w:r>
+        <w:rPr>
+          <w:rStyle w:val="CommentReference"/>
+        </w:rPr>
+        <w:annotationRef/>
+      </w:r>
       <w:r>
         <w:rPr>
           <w:color w:val="000000"/>
         </w:rPr>
-        <w:t>where is this in the Methods?</w:t>
+        <w:t>Added</w:t>
       </w:r>
     </w:p>
   </w:comment>
-  <w:comment w:id="19" w:author="Joshua Cook" w:date="2020-10-27T12:19:00Z" w:initials="">
-    <w:p>
-      <w:pPr>
-        <w:widowControl w:val="0"/>
-        <w:pBdr>
-          <w:top w:val="nil"/>
-          <w:left w:val="nil"/>
-          <w:bottom w:val="nil"/>
-          <w:right w:val="nil"/>
-          <w:between w:val="nil"/>
-        </w:pBdr>
-        <w:rPr>
-          <w:color w:val="000000"/>
-        </w:rPr>
-      </w:pPr>
-      <w:r>
-        <w:rPr>
-          <w:color w:val="000000"/>
-        </w:rPr>
-        <w:t>I'll add it to "Predicting KRAS allele frequency by mutational signatures"</w:t>
-      </w:r>
-    </w:p>
-  </w:comment>
-  <w:comment w:id="15" w:author="Joshua Cook" w:date="2020-12-03T10:46:00Z" w:initials="JHC">
+  <w:comment w:id="61" w:author="Joshua Cook" w:date="2020-12-03T12:05:00Z" w:initials="JHC">
     <w:p>
       <w:pPr>
         <w:pStyle w:val="CommentText"/>
@@ -3693,111 +3554,7 @@
         <w:annotationRef/>
       </w:r>
       <w:r>
-        <w:t>Fig 2c has been removed from the paper. Should we remove it here, as well, and only discuss the results presented in 2b, or include it here and embed the relevant plot?</w:t>
-      </w:r>
-    </w:p>
-  </w:comment>
-  <w:comment w:id="47" w:author="Giorgio Melloni" w:date="2020-10-22T22:20:00Z" w:initials="">
-    <w:p>
-      <w:pPr>
-        <w:widowControl w:val="0"/>
-        <w:pBdr>
-          <w:top w:val="nil"/>
-          <w:left w:val="nil"/>
-          <w:bottom w:val="nil"/>
-          <w:right w:val="nil"/>
-          <w:between w:val="nil"/>
-        </w:pBdr>
-        <w:rPr>
-          <w:color w:val="000000"/>
-        </w:rPr>
-      </w:pPr>
-      <w:r>
-        <w:rPr>
-          <w:color w:val="000000"/>
-        </w:rPr>
-        <w:t>there is much more here than in the text. I would either reduce here or report some of the results in the text</w:t>
-      </w:r>
-    </w:p>
-  </w:comment>
-  <w:comment w:id="48" w:author="Joshua Cook" w:date="2020-10-27T12:40:00Z" w:initials="">
-    <w:p>
-      <w:pPr>
-        <w:widowControl w:val="0"/>
-        <w:pBdr>
-          <w:top w:val="nil"/>
-          <w:left w:val="nil"/>
-          <w:bottom w:val="nil"/>
-          <w:right w:val="nil"/>
-          <w:between w:val="nil"/>
-        </w:pBdr>
-        <w:rPr>
-          <w:color w:val="000000"/>
-        </w:rPr>
-      </w:pPr>
-      <w:r>
-        <w:rPr>
-          <w:color w:val="000000"/>
-        </w:rPr>
-        <w:t>I think our hope</w:t>
-      </w:r>
-      <w:r>
-        <w:rPr>
-          <w:color w:val="000000"/>
-        </w:rPr>
-        <w:t xml:space="preserve"> is to be complete here to address the Reviewer's question, but not add all of it to the manuscript so that it doesn't get distracted. All of the information is in the Supp. Fig. 5, we are just explaining it verbosely here for the Reviewer.</w:t>
-      </w:r>
-    </w:p>
-  </w:comment>
-  <w:comment w:id="49" w:author="kevin_haigis" w:date="2020-10-27T14:38:00Z" w:initials="">
-    <w:p>
-      <w:pPr>
-        <w:widowControl w:val="0"/>
-        <w:pBdr>
-          <w:top w:val="nil"/>
-          <w:left w:val="nil"/>
-          <w:bottom w:val="nil"/>
-          <w:right w:val="nil"/>
-          <w:between w:val="nil"/>
-        </w:pBdr>
-        <w:rPr>
-          <w:color w:val="000000"/>
-        </w:rPr>
-      </w:pPr>
-      <w:r>
-        <w:rPr>
-          <w:color w:val="000000"/>
-        </w:rPr>
-        <w:t>Just add a stat</w:t>
-      </w:r>
-      <w:r>
-        <w:rPr>
-          <w:color w:val="000000"/>
-        </w:rPr>
-        <w:t>ement in here that says that we didn't have space to describe this in detail in the text, but we tried to explain it all in the figure legend.</w:t>
-      </w:r>
-    </w:p>
-  </w:comment>
-  <w:comment w:id="50" w:author="Joshua Cook" w:date="2020-10-28T19:24:00Z" w:initials="">
-    <w:p>
-      <w:pPr>
-        <w:widowControl w:val="0"/>
-        <w:pBdr>
-          <w:top w:val="nil"/>
-          <w:left w:val="nil"/>
-          <w:bottom w:val="nil"/>
-          <w:right w:val="nil"/>
-          <w:between w:val="nil"/>
-        </w:pBdr>
-        <w:rPr>
-          <w:color w:val="000000"/>
-        </w:rPr>
-      </w:pPr>
-      <w:r>
-        <w:rPr>
-          <w:color w:val="000000"/>
-        </w:rPr>
-        <w:t>Added</w:t>
+        <w:t>This was removed from the text. Should we only answer it in the response?</w:t>
       </w:r>
     </w:p>
   </w:comment>
@@ -3807,49 +3564,213 @@
 <file path=word/commentsExtended.xml><?xml version="1.0" encoding="utf-8"?>
 <w15:commentsEx xmlns:wpc="http://schemas.microsoft.com/office/word/2010/wordprocessingCanvas" xmlns:cx="http://schemas.microsoft.com/office/drawing/2014/chartex" xmlns:cx1="http://schemas.microsoft.com/office/drawing/2015/9/8/chartex" xmlns:cx2="http://schemas.microsoft.com/office/drawing/2015/10/21/chartex" xmlns:cx3="http://schemas.microsoft.com/office/drawing/2016/5/9/chartex" xmlns:cx4="http://schemas.microsoft.com/office/drawing/2016/5/10/chartex" xmlns:cx5="http://schemas.microsoft.com/office/drawing/2016/5/11/chartex" xmlns:cx6="http://schemas.microsoft.com/office/drawing/2016/5/12/chartex" xmlns:cx7="http://schemas.microsoft.com/office/drawing/2016/5/13/chartex" xmlns:cx8="http://schemas.microsoft.com/office/drawing/2016/5/14/chartex" xmlns:mc="http://schemas.openxmlformats.org/markup-compatibility/2006" xmlns:aink="http://schemas.microsoft.com/office/drawing/2016/ink" xmlns:am3d="http://schemas.microsoft.com/office/drawing/2017/model3d" xmlns:o="urn:schemas-microsoft-com:office:office" xmlns:r="http://schemas.openxmlformats.org/officeDocument/2006/relationships" xmlns:m="http://schemas.openxmlformats.org/officeDocument/2006/math" xmlns:v="urn:schemas-microsoft-com:vml" xmlns:wp14="http://schemas.microsoft.com/office/word/2010/wordprocessingDrawing" xmlns:wp="http://schemas.openxmlformats.org/drawingml/2006/wordprocessingDrawing" xmlns:w10="urn:schemas-microsoft-com:office:word" xmlns:w="http://schemas.openxmlformats.org/wordprocessingml/2006/main" xmlns:w14="http://schemas.microsoft.com/office/word/2010/wordml" xmlns:w15="http://schemas.microsoft.com/office/word/2012/wordml" xmlns:w16cex="http://schemas.microsoft.com/office/word/2018/wordml/cex" xmlns:w16cid="http://schemas.microsoft.com/office/word/2016/wordml/cid" xmlns:w16="http://schemas.microsoft.com/office/word/2018/wordml" xmlns:w16se="http://schemas.microsoft.com/office/word/2015/wordml/symex" xmlns:wpg="http://schemas.microsoft.com/office/word/2010/wordprocessingGroup" xmlns:wpi="http://schemas.microsoft.com/office/word/2010/wordprocessingInk" xmlns:wne="http://schemas.microsoft.com/office/word/2006/wordml" xmlns:wps="http://schemas.microsoft.com/office/word/2010/wordprocessingShape" mc:Ignorable="w14 w15 w16se w16cid w16 w16cex wp14">
   <w15:commentEx w15:paraId="0000009D" w15:done="0"/>
-  <w15:commentEx w15:paraId="0000009E" w15:done="0"/>
+  <w15:commentEx w15:paraId="29BB09F2" w15:paraIdParent="0000009D" w15:done="0"/>
   <w15:commentEx w15:paraId="000000A7" w15:done="0"/>
-  <w15:commentEx w15:paraId="000000A8" w15:done="0"/>
+  <w15:commentEx w15:paraId="3C8EDF16" w15:paraIdParent="000000A7" w15:done="0"/>
   <w15:commentEx w15:paraId="0000009F" w15:done="0"/>
-  <w15:commentEx w15:paraId="000000A0" w15:done="0"/>
+  <w15:commentEx w15:paraId="42B6D5C5" w15:paraIdParent="0000009F" w15:done="0"/>
   <w15:commentEx w15:paraId="000000A6" w15:done="0"/>
   <w15:commentEx w15:paraId="0000009B" w15:done="0"/>
-  <w15:commentEx w15:paraId="0000009C" w15:done="0"/>
+  <w15:commentEx w15:paraId="50AEB324" w15:paraIdParent="0000009B" w15:done="0"/>
   <w15:commentEx w15:paraId="000000A3" w15:done="0"/>
-  <w15:commentEx w15:paraId="000000A4" w15:done="0"/>
+  <w15:commentEx w15:paraId="558D455B" w15:paraIdParent="000000A3" w15:done="0"/>
   <w15:commentEx w15:paraId="0B7FF301" w15:done="0"/>
   <w15:commentEx w15:paraId="00000097" w15:done="0"/>
-  <w15:commentEx w15:paraId="00000098" w15:done="0"/>
-  <w15:commentEx w15:paraId="00000099" w15:done="0"/>
-  <w15:commentEx w15:paraId="0000009A" w15:done="0"/>
+  <w15:commentEx w15:paraId="6105A479" w15:paraIdParent="00000097" w15:done="0"/>
+  <w15:commentEx w15:paraId="1179CAB1" w15:paraIdParent="00000097" w15:done="0"/>
+  <w15:commentEx w15:paraId="53941BDE" w15:paraIdParent="00000097" w15:done="0"/>
+  <w15:commentEx w15:paraId="2D416EBA" w15:done="0"/>
 </w15:commentsEx>
 </file>
 
 <file path=word/commentsExtensible.xml><?xml version="1.0" encoding="utf-8"?>
 <w16cex:commentsExtensible xmlns:wpc="http://schemas.microsoft.com/office/word/2010/wordprocessingCanvas" xmlns:cx="http://schemas.microsoft.com/office/drawing/2014/chartex" xmlns:cx1="http://schemas.microsoft.com/office/drawing/2015/9/8/chartex" xmlns:cx2="http://schemas.microsoft.com/office/drawing/2015/10/21/chartex" xmlns:cx3="http://schemas.microsoft.com/office/drawing/2016/5/9/chartex" xmlns:cx4="http://schemas.microsoft.com/office/drawing/2016/5/10/chartex" xmlns:cx5="http://schemas.microsoft.com/office/drawing/2016/5/11/chartex" xmlns:cx6="http://schemas.microsoft.com/office/drawing/2016/5/12/chartex" xmlns:cx7="http://schemas.microsoft.com/office/drawing/2016/5/13/chartex" xmlns:cx8="http://schemas.microsoft.com/office/drawing/2016/5/14/chartex" xmlns:mc="http://schemas.openxmlformats.org/markup-compatibility/2006" xmlns:aink="http://schemas.microsoft.com/office/drawing/2016/ink" xmlns:am3d="http://schemas.microsoft.com/office/drawing/2017/model3d" xmlns:o="urn:schemas-microsoft-com:office:office" xmlns:r="http://schemas.openxmlformats.org/officeDocument/2006/relationships" xmlns:m="http://schemas.openxmlformats.org/officeDocument/2006/math" xmlns:v="urn:schemas-microsoft-com:vml" xmlns:wp14="http://schemas.microsoft.com/office/word/2010/wordprocessingDrawing" xmlns:wp="http://schemas.openxmlformats.org/drawingml/2006/wordprocessingDrawing" xmlns:w10="urn:schemas-microsoft-com:office:word" xmlns:w="http://schemas.openxmlformats.org/wordprocessingml/2006/main" xmlns:w14="http://schemas.microsoft.com/office/word/2010/wordml" xmlns:w15="http://schemas.microsoft.com/office/word/2012/wordml" xmlns:w16cex="http://schemas.microsoft.com/office/word/2018/wordml/cex" xmlns:w16cid="http://schemas.microsoft.com/office/word/2016/wordml/cid" xmlns:w16="http://schemas.microsoft.com/office/word/2018/wordml" xmlns:w16se="http://schemas.microsoft.com/office/word/2015/wordml/symex" xmlns:wpg="http://schemas.microsoft.com/office/word/2010/wordprocessingGroup" xmlns:wpi="http://schemas.microsoft.com/office/word/2010/wordprocessingInk" xmlns:wne="http://schemas.microsoft.com/office/word/2006/wordml" xmlns:wps="http://schemas.microsoft.com/office/word/2010/wordprocessingShape" mc:Ignorable="w14 w15 w16se w16cid w16 w16cex wp14">
+  <w16cex:commentExtensible w16cex:durableId="23736A15" w16cex:dateUtc="2020-12-03T18:43:00Z"/>
+  <w16cex:commentExtensible w16cex:durableId="237369E7" w16cex:dateUtc="2020-12-03T18:43:00Z"/>
+  <w16cex:commentExtensible w16cex:durableId="237369F7" w16cex:dateUtc="2020-12-03T18:43:00Z"/>
+  <w16cex:commentExtensible w16cex:durableId="23736A28" w16cex:dateUtc="2020-12-03T18:44:00Z"/>
+  <w16cex:commentExtensible w16cex:durableId="23736A32" w16cex:dateUtc="2020-12-03T18:44:00Z"/>
   <w16cex:commentExtensible w16cex:durableId="23734099" w16cex:dateUtc="2020-12-03T15:46:00Z"/>
+  <w16cex:commentExtensible w16cex:durableId="23736A50" w16cex:dateUtc="2020-12-03T18:44:00Z"/>
+  <w16cex:commentExtensible w16cex:durableId="23736A55" w16cex:dateUtc="2020-12-03T18:44:00Z"/>
+  <w16cex:commentExtensible w16cex:durableId="23736A5F" w16cex:dateUtc="2020-12-03T18:45:00Z"/>
+  <w16cex:commentExtensible w16cex:durableId="23735323" w16cex:dateUtc="2020-12-03T17:05:00Z"/>
 </w16cex:commentsExtensible>
 </file>
 
 <file path=word/commentsIds.xml><?xml version="1.0" encoding="utf-8"?>
 <w16cid:commentsIds xmlns:wpc="http://schemas.microsoft.com/office/word/2010/wordprocessingCanvas" xmlns:cx="http://schemas.microsoft.com/office/drawing/2014/chartex" xmlns:cx1="http://schemas.microsoft.com/office/drawing/2015/9/8/chartex" xmlns:cx2="http://schemas.microsoft.com/office/drawing/2015/10/21/chartex" xmlns:cx3="http://schemas.microsoft.com/office/drawing/2016/5/9/chartex" xmlns:cx4="http://schemas.microsoft.com/office/drawing/2016/5/10/chartex" xmlns:cx5="http://schemas.microsoft.com/office/drawing/2016/5/11/chartex" xmlns:cx6="http://schemas.microsoft.com/office/drawing/2016/5/12/chartex" xmlns:cx7="http://schemas.microsoft.com/office/drawing/2016/5/13/chartex" xmlns:cx8="http://schemas.microsoft.com/office/drawing/2016/5/14/chartex" xmlns:mc="http://schemas.openxmlformats.org/markup-compatibility/2006" xmlns:aink="http://schemas.microsoft.com/office/drawing/2016/ink" xmlns:am3d="http://schemas.microsoft.com/office/drawing/2017/model3d" xmlns:o="urn:schemas-microsoft-com:office:office" xmlns:r="http://schemas.openxmlformats.org/officeDocument/2006/relationships" xmlns:m="http://schemas.openxmlformats.org/officeDocument/2006/math" xmlns:v="urn:schemas-microsoft-com:vml" xmlns:wp14="http://schemas.microsoft.com/office/word/2010/wordprocessingDrawing" xmlns:wp="http://schemas.openxmlformats.org/drawingml/2006/wordprocessingDrawing" xmlns:w10="urn:schemas-microsoft-com:office:word" xmlns:w="http://schemas.openxmlformats.org/wordprocessingml/2006/main" xmlns:w14="http://schemas.microsoft.com/office/word/2010/wordml" xmlns:w15="http://schemas.microsoft.com/office/word/2012/wordml" xmlns:w16cex="http://schemas.microsoft.com/office/word/2018/wordml/cex" xmlns:w16cid="http://schemas.microsoft.com/office/word/2016/wordml/cid" xmlns:w16="http://schemas.microsoft.com/office/word/2018/wordml" xmlns:w16se="http://schemas.microsoft.com/office/word/2015/wordml/symex" xmlns:wpg="http://schemas.microsoft.com/office/word/2010/wordprocessingGroup" xmlns:wpi="http://schemas.microsoft.com/office/word/2010/wordprocessingInk" xmlns:wne="http://schemas.microsoft.com/office/word/2006/wordml" xmlns:wps="http://schemas.microsoft.com/office/word/2010/wordprocessingShape" mc:Ignorable="w14 w15 w16se w16cid w16 w16cex wp14">
   <w16cid:commentId w16cid:paraId="0000009D" w16cid:durableId="23732DAA"/>
-  <w16cid:commentId w16cid:paraId="0000009E" w16cid:durableId="23732DAB"/>
+  <w16cid:commentId w16cid:paraId="29BB09F2" w16cid:durableId="23736A15"/>
   <w16cid:commentId w16cid:paraId="000000A7" w16cid:durableId="23732DAC"/>
-  <w16cid:commentId w16cid:paraId="000000A8" w16cid:durableId="23732DAD"/>
+  <w16cid:commentId w16cid:paraId="3C8EDF16" w16cid:durableId="237369E7"/>
   <w16cid:commentId w16cid:paraId="0000009F" w16cid:durableId="23732DAE"/>
-  <w16cid:commentId w16cid:paraId="000000A0" w16cid:durableId="23732DAF"/>
+  <w16cid:commentId w16cid:paraId="42B6D5C5" w16cid:durableId="237369F7"/>
   <w16cid:commentId w16cid:paraId="000000A6" w16cid:durableId="23732DB0"/>
   <w16cid:commentId w16cid:paraId="0000009B" w16cid:durableId="23732DB1"/>
-  <w16cid:commentId w16cid:paraId="0000009C" w16cid:durableId="23732DB2"/>
+  <w16cid:commentId w16cid:paraId="50AEB324" w16cid:durableId="23736A28"/>
   <w16cid:commentId w16cid:paraId="000000A3" w16cid:durableId="23732DB3"/>
-  <w16cid:commentId w16cid:paraId="000000A4" w16cid:durableId="23732DB4"/>
+  <w16cid:commentId w16cid:paraId="558D455B" w16cid:durableId="23736A32"/>
   <w16cid:commentId w16cid:paraId="0B7FF301" w16cid:durableId="23734099"/>
   <w16cid:commentId w16cid:paraId="00000097" w16cid:durableId="23732DB6"/>
-  <w16cid:commentId w16cid:paraId="00000098" w16cid:durableId="23732DB7"/>
-  <w16cid:commentId w16cid:paraId="00000099" w16cid:durableId="23732DB8"/>
-  <w16cid:commentId w16cid:paraId="0000009A" w16cid:durableId="23732DB9"/>
+  <w16cid:commentId w16cid:paraId="6105A479" w16cid:durableId="23736A50"/>
+  <w16cid:commentId w16cid:paraId="1179CAB1" w16cid:durableId="23736A55"/>
+  <w16cid:commentId w16cid:paraId="53941BDE" w16cid:durableId="23736A5F"/>
+  <w16cid:commentId w16cid:paraId="2D416EBA" w16cid:durableId="23735323"/>
 </w16cid:commentsIds>
+</file>
+
+<file path=word/endnotes.xml><?xml version="1.0" encoding="utf-8"?>
+<w:endnotes xmlns:wpc="http://schemas.microsoft.com/office/word/2010/wordprocessingCanvas" xmlns:cx="http://schemas.microsoft.com/office/drawing/2014/chartex" xmlns:cx1="http://schemas.microsoft.com/office/drawing/2015/9/8/chartex" xmlns:cx2="http://schemas.microsoft.com/office/drawing/2015/10/21/chartex" xmlns:cx3="http://schemas.microsoft.com/office/drawing/2016/5/9/chartex" xmlns:cx4="http://schemas.microsoft.com/office/drawing/2016/5/10/chartex" xmlns:cx5="http://schemas.microsoft.com/office/drawing/2016/5/11/chartex" xmlns:cx6="http://schemas.microsoft.com/office/drawing/2016/5/12/chartex" xmlns:cx7="http://schemas.microsoft.com/office/drawing/2016/5/13/chartex" xmlns:cx8="http://schemas.microsoft.com/office/drawing/2016/5/14/chartex" xmlns:mc="http://schemas.openxmlformats.org/markup-compatibility/2006" xmlns:aink="http://schemas.microsoft.com/office/drawing/2016/ink" xmlns:am3d="http://schemas.microsoft.com/office/drawing/2017/model3d" xmlns:o="urn:schemas-microsoft-com:office:office" xmlns:r="http://schemas.openxmlformats.org/officeDocument/2006/relationships" xmlns:m="http://schemas.openxmlformats.org/officeDocument/2006/math" xmlns:v="urn:schemas-microsoft-com:vml" xmlns:wp14="http://schemas.microsoft.com/office/word/2010/wordprocessingDrawing" xmlns:wp="http://schemas.openxmlformats.org/drawingml/2006/wordprocessingDrawing" xmlns:w10="urn:schemas-microsoft-com:office:word" xmlns:w="http://schemas.openxmlformats.org/wordprocessingml/2006/main" xmlns:w14="http://schemas.microsoft.com/office/word/2010/wordml" xmlns:w15="http://schemas.microsoft.com/office/word/2012/wordml" xmlns:w16cex="http://schemas.microsoft.com/office/word/2018/wordml/cex" xmlns:w16cid="http://schemas.microsoft.com/office/word/2016/wordml/cid" xmlns:w16="http://schemas.microsoft.com/office/word/2018/wordml" xmlns:w16se="http://schemas.microsoft.com/office/word/2015/wordml/symex" xmlns:wpg="http://schemas.microsoft.com/office/word/2010/wordprocessingGroup" xmlns:wpi="http://schemas.microsoft.com/office/word/2010/wordprocessingInk" xmlns:wne="http://schemas.microsoft.com/office/word/2006/wordml" xmlns:wps="http://schemas.microsoft.com/office/word/2010/wordprocessingShape" mc:Ignorable="w14 w15 w16se w16cid w16 w16cex wp14">
+  <w:endnote w:type="separator" w:id="-1">
+    <w:p>
+      <w:r>
+        <w:separator/>
+      </w:r>
+    </w:p>
+  </w:endnote>
+  <w:endnote w:type="continuationSeparator" w:id="0">
+    <w:p>
+      <w:r>
+        <w:continuationSeparator/>
+      </w:r>
+    </w:p>
+  </w:endnote>
+</w:endnotes>
+</file>
+
+<file path=word/footer1.xml><?xml version="1.0" encoding="utf-8"?>
+<w:ftr xmlns:wpc="http://schemas.microsoft.com/office/word/2010/wordprocessingCanvas" xmlns:cx="http://schemas.microsoft.com/office/drawing/2014/chartex" xmlns:cx1="http://schemas.microsoft.com/office/drawing/2015/9/8/chartex" xmlns:cx2="http://schemas.microsoft.com/office/drawing/2015/10/21/chartex" xmlns:cx3="http://schemas.microsoft.com/office/drawing/2016/5/9/chartex" xmlns:cx4="http://schemas.microsoft.com/office/drawing/2016/5/10/chartex" xmlns:cx5="http://schemas.microsoft.com/office/drawing/2016/5/11/chartex" xmlns:cx6="http://schemas.microsoft.com/office/drawing/2016/5/12/chartex" xmlns:cx7="http://schemas.microsoft.com/office/drawing/2016/5/13/chartex" xmlns:cx8="http://schemas.microsoft.com/office/drawing/2016/5/14/chartex" xmlns:mc="http://schemas.openxmlformats.org/markup-compatibility/2006" xmlns:aink="http://schemas.microsoft.com/office/drawing/2016/ink" xmlns:am3d="http://schemas.microsoft.com/office/drawing/2017/model3d" xmlns:o="urn:schemas-microsoft-com:office:office" xmlns:r="http://schemas.openxmlformats.org/officeDocument/2006/relationships" xmlns:m="http://schemas.openxmlformats.org/officeDocument/2006/math" xmlns:v="urn:schemas-microsoft-com:vml" xmlns:wp14="http://schemas.microsoft.com/office/word/2010/wordprocessingDrawing" xmlns:wp="http://schemas.openxmlformats.org/drawingml/2006/wordprocessingDrawing" xmlns:w10="urn:schemas-microsoft-com:office:word" xmlns:w="http://schemas.openxmlformats.org/wordprocessingml/2006/main" xmlns:w14="http://schemas.microsoft.com/office/word/2010/wordml" xmlns:w15="http://schemas.microsoft.com/office/word/2012/wordml" xmlns:w16cex="http://schemas.microsoft.com/office/word/2018/wordml/cex" xmlns:w16cid="http://schemas.microsoft.com/office/word/2016/wordml/cid" xmlns:w16="http://schemas.microsoft.com/office/word/2018/wordml" xmlns:w16se="http://schemas.microsoft.com/office/word/2015/wordml/symex" xmlns:wpg="http://schemas.microsoft.com/office/word/2010/wordprocessingGroup" xmlns:wpi="http://schemas.microsoft.com/office/word/2010/wordprocessingInk" xmlns:wne="http://schemas.microsoft.com/office/word/2006/wordml" xmlns:wps="http://schemas.microsoft.com/office/word/2010/wordprocessingShape" mc:Ignorable="w14 w15 w16se w16cid w16 w16cex wp14">
+  <w:sdt>
+    <w:sdtPr>
+      <w:rPr>
+        <w:rStyle w:val="PageNumber"/>
+      </w:rPr>
+      <w:id w:val="-655842929"/>
+      <w:docPartObj>
+        <w:docPartGallery w:val="Page Numbers (Bottom of Page)"/>
+        <w:docPartUnique/>
+      </w:docPartObj>
+    </w:sdtPr>
+    <w:sdtContent>
+      <w:p>
+        <w:pPr>
+          <w:pStyle w:val="Footer"/>
+          <w:framePr w:wrap="none" w:vAnchor="text" w:hAnchor="margin" w:xAlign="center" w:y="1"/>
+          <w:rPr>
+            <w:rStyle w:val="PageNumber"/>
+          </w:rPr>
+        </w:pPr>
+        <w:r>
+          <w:rPr>
+            <w:rStyle w:val="PageNumber"/>
+          </w:rPr>
+          <w:fldChar w:fldCharType="begin"/>
+        </w:r>
+        <w:r>
+          <w:rPr>
+            <w:rStyle w:val="PageNumber"/>
+          </w:rPr>
+          <w:instrText xml:space="preserve"> PAGE </w:instrText>
+        </w:r>
+        <w:r>
+          <w:rPr>
+            <w:rStyle w:val="PageNumber"/>
+          </w:rPr>
+          <w:fldChar w:fldCharType="end"/>
+        </w:r>
+      </w:p>
+    </w:sdtContent>
+  </w:sdt>
+  <w:p>
+    <w:pPr>
+      <w:pStyle w:val="Footer"/>
+    </w:pPr>
+  </w:p>
+</w:ftr>
+</file>
+
+<file path=word/footer2.xml><?xml version="1.0" encoding="utf-8"?>
+<w:ftr xmlns:wpc="http://schemas.microsoft.com/office/word/2010/wordprocessingCanvas" xmlns:cx="http://schemas.microsoft.com/office/drawing/2014/chartex" xmlns:cx1="http://schemas.microsoft.com/office/drawing/2015/9/8/chartex" xmlns:cx2="http://schemas.microsoft.com/office/drawing/2015/10/21/chartex" xmlns:cx3="http://schemas.microsoft.com/office/drawing/2016/5/9/chartex" xmlns:cx4="http://schemas.microsoft.com/office/drawing/2016/5/10/chartex" xmlns:cx5="http://schemas.microsoft.com/office/drawing/2016/5/11/chartex" xmlns:cx6="http://schemas.microsoft.com/office/drawing/2016/5/12/chartex" xmlns:cx7="http://schemas.microsoft.com/office/drawing/2016/5/13/chartex" xmlns:cx8="http://schemas.microsoft.com/office/drawing/2016/5/14/chartex" xmlns:mc="http://schemas.openxmlformats.org/markup-compatibility/2006" xmlns:aink="http://schemas.microsoft.com/office/drawing/2016/ink" xmlns:am3d="http://schemas.microsoft.com/office/drawing/2017/model3d" xmlns:o="urn:schemas-microsoft-com:office:office" xmlns:r="http://schemas.openxmlformats.org/officeDocument/2006/relationships" xmlns:m="http://schemas.openxmlformats.org/officeDocument/2006/math" xmlns:v="urn:schemas-microsoft-com:vml" xmlns:wp14="http://schemas.microsoft.com/office/word/2010/wordprocessingDrawing" xmlns:wp="http://schemas.openxmlformats.org/drawingml/2006/wordprocessingDrawing" xmlns:w10="urn:schemas-microsoft-com:office:word" xmlns:w="http://schemas.openxmlformats.org/wordprocessingml/2006/main" xmlns:w14="http://schemas.microsoft.com/office/word/2010/wordml" xmlns:w15="http://schemas.microsoft.com/office/word/2012/wordml" xmlns:w16cex="http://schemas.microsoft.com/office/word/2018/wordml/cex" xmlns:w16cid="http://schemas.microsoft.com/office/word/2016/wordml/cid" xmlns:w16="http://schemas.microsoft.com/office/word/2018/wordml" xmlns:w16se="http://schemas.microsoft.com/office/word/2015/wordml/symex" xmlns:wpg="http://schemas.microsoft.com/office/word/2010/wordprocessingGroup" xmlns:wpi="http://schemas.microsoft.com/office/word/2010/wordprocessingInk" xmlns:wne="http://schemas.microsoft.com/office/word/2006/wordml" xmlns:wps="http://schemas.microsoft.com/office/word/2010/wordprocessingShape" mc:Ignorable="w14 w15 w16se w16cid w16 w16cex wp14">
+  <w:sdt>
+    <w:sdtPr>
+      <w:rPr>
+        <w:rStyle w:val="PageNumber"/>
+      </w:rPr>
+      <w:id w:val="1736736029"/>
+      <w:docPartObj>
+        <w:docPartGallery w:val="Page Numbers (Bottom of Page)"/>
+        <w:docPartUnique/>
+      </w:docPartObj>
+    </w:sdtPr>
+    <w:sdtContent>
+      <w:p>
+        <w:pPr>
+          <w:pStyle w:val="Footer"/>
+          <w:framePr w:wrap="none" w:vAnchor="text" w:hAnchor="margin" w:xAlign="center" w:y="1"/>
+          <w:rPr>
+            <w:rStyle w:val="PageNumber"/>
+          </w:rPr>
+        </w:pPr>
+        <w:r>
+          <w:rPr>
+            <w:rStyle w:val="PageNumber"/>
+          </w:rPr>
+          <w:fldChar w:fldCharType="begin"/>
+        </w:r>
+        <w:r>
+          <w:rPr>
+            <w:rStyle w:val="PageNumber"/>
+          </w:rPr>
+          <w:instrText xml:space="preserve"> PAGE </w:instrText>
+        </w:r>
+        <w:r>
+          <w:rPr>
+            <w:rStyle w:val="PageNumber"/>
+          </w:rPr>
+          <w:fldChar w:fldCharType="separate"/>
+        </w:r>
+        <w:r>
+          <w:rPr>
+            <w:rStyle w:val="PageNumber"/>
+            <w:noProof/>
+          </w:rPr>
+          <w:t>1</w:t>
+        </w:r>
+        <w:r>
+          <w:rPr>
+            <w:rStyle w:val="PageNumber"/>
+          </w:rPr>
+          <w:fldChar w:fldCharType="end"/>
+        </w:r>
+      </w:p>
+    </w:sdtContent>
+  </w:sdt>
+  <w:p>
+    <w:pPr>
+      <w:pStyle w:val="Footer"/>
+    </w:pPr>
+  </w:p>
+</w:ftr>
+</file>
+
+<file path=word/footnotes.xml><?xml version="1.0" encoding="utf-8"?>
+<w:footnotes xmlns:wpc="http://schemas.microsoft.com/office/word/2010/wordprocessingCanvas" xmlns:cx="http://schemas.microsoft.com/office/drawing/2014/chartex" xmlns:cx1="http://schemas.microsoft.com/office/drawing/2015/9/8/chartex" xmlns:cx2="http://schemas.microsoft.com/office/drawing/2015/10/21/chartex" xmlns:cx3="http://schemas.microsoft.com/office/drawing/2016/5/9/chartex" xmlns:cx4="http://schemas.microsoft.com/office/drawing/2016/5/10/chartex" xmlns:cx5="http://schemas.microsoft.com/office/drawing/2016/5/11/chartex" xmlns:cx6="http://schemas.microsoft.com/office/drawing/2016/5/12/chartex" xmlns:cx7="http://schemas.microsoft.com/office/drawing/2016/5/13/chartex" xmlns:cx8="http://schemas.microsoft.com/office/drawing/2016/5/14/chartex" xmlns:mc="http://schemas.openxmlformats.org/markup-compatibility/2006" xmlns:aink="http://schemas.microsoft.com/office/drawing/2016/ink" xmlns:am3d="http://schemas.microsoft.com/office/drawing/2017/model3d" xmlns:o="urn:schemas-microsoft-com:office:office" xmlns:r="http://schemas.openxmlformats.org/officeDocument/2006/relationships" xmlns:m="http://schemas.openxmlformats.org/officeDocument/2006/math" xmlns:v="urn:schemas-microsoft-com:vml" xmlns:wp14="http://schemas.microsoft.com/office/word/2010/wordprocessingDrawing" xmlns:wp="http://schemas.openxmlformats.org/drawingml/2006/wordprocessingDrawing" xmlns:w10="urn:schemas-microsoft-com:office:word" xmlns:w="http://schemas.openxmlformats.org/wordprocessingml/2006/main" xmlns:w14="http://schemas.microsoft.com/office/word/2010/wordml" xmlns:w15="http://schemas.microsoft.com/office/word/2012/wordml" xmlns:w16cex="http://schemas.microsoft.com/office/word/2018/wordml/cex" xmlns:w16cid="http://schemas.microsoft.com/office/word/2016/wordml/cid" xmlns:w16="http://schemas.microsoft.com/office/word/2018/wordml" xmlns:w16se="http://schemas.microsoft.com/office/word/2015/wordml/symex" xmlns:wpg="http://schemas.microsoft.com/office/word/2010/wordprocessingGroup" xmlns:wpi="http://schemas.microsoft.com/office/word/2010/wordprocessingInk" xmlns:wne="http://schemas.microsoft.com/office/word/2006/wordml" xmlns:wps="http://schemas.microsoft.com/office/word/2010/wordprocessingShape" mc:Ignorable="w14 w15 w16se w16cid w16 w16cex wp14">
+  <w:footnote w:type="separator" w:id="-1">
+    <w:p>
+      <w:r>
+        <w:separator/>
+      </w:r>
+    </w:p>
+  </w:footnote>
+  <w:footnote w:type="continuationSeparator" w:id="0">
+    <w:p>
+      <w:r>
+        <w:continuationSeparator/>
+      </w:r>
+    </w:p>
+  </w:footnote>
+</w:footnotes>
 </file>
 
 <file path=word/numbering.xml><?xml version="1.0" encoding="utf-8"?>
@@ -3943,8 +3864,124 @@
       </w:pPr>
     </w:lvl>
   </w:abstractNum>
+  <w:abstractNum w:abstractNumId="1" w15:restartNumberingAfterBreak="0">
+    <w:nsid w:val="3D662E32"/>
+    <w:multiLevelType w:val="hybridMultilevel"/>
+    <w:tmpl w:val="B0681E70"/>
+    <w:lvl w:ilvl="0" w:tplc="04090001">
+      <w:start w:val="1"/>
+      <w:numFmt w:val="bullet"/>
+      <w:lvlText w:val=""/>
+      <w:lvlJc w:val="left"/>
+      <w:pPr>
+        <w:ind w:left="720" w:hanging="360"/>
+      </w:pPr>
+      <w:rPr>
+        <w:rFonts w:ascii="Symbol" w:hAnsi="Symbol" w:hint="default"/>
+      </w:rPr>
+    </w:lvl>
+    <w:lvl w:ilvl="1" w:tplc="04090003" w:tentative="1">
+      <w:start w:val="1"/>
+      <w:numFmt w:val="bullet"/>
+      <w:lvlText w:val="o"/>
+      <w:lvlJc w:val="left"/>
+      <w:pPr>
+        <w:ind w:left="1440" w:hanging="360"/>
+      </w:pPr>
+      <w:rPr>
+        <w:rFonts w:ascii="Courier New" w:hAnsi="Courier New" w:hint="default"/>
+      </w:rPr>
+    </w:lvl>
+    <w:lvl w:ilvl="2" w:tplc="04090005" w:tentative="1">
+      <w:start w:val="1"/>
+      <w:numFmt w:val="bullet"/>
+      <w:lvlText w:val=""/>
+      <w:lvlJc w:val="left"/>
+      <w:pPr>
+        <w:ind w:left="2160" w:hanging="360"/>
+      </w:pPr>
+      <w:rPr>
+        <w:rFonts w:ascii="Wingdings" w:hAnsi="Wingdings" w:hint="default"/>
+      </w:rPr>
+    </w:lvl>
+    <w:lvl w:ilvl="3" w:tplc="04090001" w:tentative="1">
+      <w:start w:val="1"/>
+      <w:numFmt w:val="bullet"/>
+      <w:lvlText w:val=""/>
+      <w:lvlJc w:val="left"/>
+      <w:pPr>
+        <w:ind w:left="2880" w:hanging="360"/>
+      </w:pPr>
+      <w:rPr>
+        <w:rFonts w:ascii="Symbol" w:hAnsi="Symbol" w:hint="default"/>
+      </w:rPr>
+    </w:lvl>
+    <w:lvl w:ilvl="4" w:tplc="04090003" w:tentative="1">
+      <w:start w:val="1"/>
+      <w:numFmt w:val="bullet"/>
+      <w:lvlText w:val="o"/>
+      <w:lvlJc w:val="left"/>
+      <w:pPr>
+        <w:ind w:left="3600" w:hanging="360"/>
+      </w:pPr>
+      <w:rPr>
+        <w:rFonts w:ascii="Courier New" w:hAnsi="Courier New" w:hint="default"/>
+      </w:rPr>
+    </w:lvl>
+    <w:lvl w:ilvl="5" w:tplc="04090005" w:tentative="1">
+      <w:start w:val="1"/>
+      <w:numFmt w:val="bullet"/>
+      <w:lvlText w:val=""/>
+      <w:lvlJc w:val="left"/>
+      <w:pPr>
+        <w:ind w:left="4320" w:hanging="360"/>
+      </w:pPr>
+      <w:rPr>
+        <w:rFonts w:ascii="Wingdings" w:hAnsi="Wingdings" w:hint="default"/>
+      </w:rPr>
+    </w:lvl>
+    <w:lvl w:ilvl="6" w:tplc="04090001" w:tentative="1">
+      <w:start w:val="1"/>
+      <w:numFmt w:val="bullet"/>
+      <w:lvlText w:val=""/>
+      <w:lvlJc w:val="left"/>
+      <w:pPr>
+        <w:ind w:left="5040" w:hanging="360"/>
+      </w:pPr>
+      <w:rPr>
+        <w:rFonts w:ascii="Symbol" w:hAnsi="Symbol" w:hint="default"/>
+      </w:rPr>
+    </w:lvl>
+    <w:lvl w:ilvl="7" w:tplc="04090003" w:tentative="1">
+      <w:start w:val="1"/>
+      <w:numFmt w:val="bullet"/>
+      <w:lvlText w:val="o"/>
+      <w:lvlJc w:val="left"/>
+      <w:pPr>
+        <w:ind w:left="5760" w:hanging="360"/>
+      </w:pPr>
+      <w:rPr>
+        <w:rFonts w:ascii="Courier New" w:hAnsi="Courier New" w:hint="default"/>
+      </w:rPr>
+    </w:lvl>
+    <w:lvl w:ilvl="8" w:tplc="04090005" w:tentative="1">
+      <w:start w:val="1"/>
+      <w:numFmt w:val="bullet"/>
+      <w:lvlText w:val=""/>
+      <w:lvlJc w:val="left"/>
+      <w:pPr>
+        <w:ind w:left="6480" w:hanging="360"/>
+      </w:pPr>
+      <w:rPr>
+        <w:rFonts w:ascii="Wingdings" w:hAnsi="Wingdings" w:hint="default"/>
+      </w:rPr>
+    </w:lvl>
+  </w:abstractNum>
   <w:num w:numId="1">
     <w:abstractNumId w:val="0"/>
+  </w:num>
+  <w:num w:numId="2">
+    <w:abstractNumId w:val="1"/>
   </w:num>
 </w:numbering>
 </file>
@@ -4465,6 +4502,7 @@
   <w:style w:type="character" w:default="1" w:styleId="DefaultParagraphFont">
     <w:name w:val="Default Paragraph Font"/>
     <w:uiPriority w:val="1"/>
+    <w:semiHidden/>
     <w:unhideWhenUsed/>
   </w:style>
   <w:style w:type="table" w:default="1" w:styleId="TableNormal">
@@ -4586,7 +4624,7 @@
     <w:basedOn w:val="Normal"/>
     <w:autoRedefine/>
     <w:qFormat/>
-    <w:rsid w:val="00197942"/>
+    <w:rsid w:val="00086E99"/>
     <w:pPr>
       <w:widowControl w:val="0"/>
       <w:pBdr>
@@ -4669,6 +4707,56 @@
       <w:sz w:val="20"/>
       <w:szCs w:val="20"/>
     </w:rPr>
+  </w:style>
+  <w:style w:type="paragraph" w:styleId="Header">
+    <w:name w:val="header"/>
+    <w:basedOn w:val="Normal"/>
+    <w:link w:val="HeaderChar"/>
+    <w:uiPriority w:val="99"/>
+    <w:unhideWhenUsed/>
+    <w:rsid w:val="0040409C"/>
+    <w:pPr>
+      <w:tabs>
+        <w:tab w:val="center" w:pos="4680"/>
+        <w:tab w:val="right" w:pos="9360"/>
+      </w:tabs>
+    </w:pPr>
+  </w:style>
+  <w:style w:type="character" w:customStyle="1" w:styleId="HeaderChar">
+    <w:name w:val="Header Char"/>
+    <w:basedOn w:val="DefaultParagraphFont"/>
+    <w:link w:val="Header"/>
+    <w:uiPriority w:val="99"/>
+    <w:rsid w:val="0040409C"/>
+  </w:style>
+  <w:style w:type="paragraph" w:styleId="Footer">
+    <w:name w:val="footer"/>
+    <w:basedOn w:val="Normal"/>
+    <w:link w:val="FooterChar"/>
+    <w:uiPriority w:val="99"/>
+    <w:unhideWhenUsed/>
+    <w:rsid w:val="0040409C"/>
+    <w:pPr>
+      <w:tabs>
+        <w:tab w:val="center" w:pos="4680"/>
+        <w:tab w:val="right" w:pos="9360"/>
+      </w:tabs>
+    </w:pPr>
+  </w:style>
+  <w:style w:type="character" w:customStyle="1" w:styleId="FooterChar">
+    <w:name w:val="Footer Char"/>
+    <w:basedOn w:val="DefaultParagraphFont"/>
+    <w:link w:val="Footer"/>
+    <w:uiPriority w:val="99"/>
+    <w:rsid w:val="0040409C"/>
+  </w:style>
+  <w:style w:type="character" w:styleId="PageNumber">
+    <w:name w:val="page number"/>
+    <w:basedOn w:val="DefaultParagraphFont"/>
+    <w:uiPriority w:val="99"/>
+    <w:semiHidden/>
+    <w:unhideWhenUsed/>
+    <w:rsid w:val="0040409C"/>
   </w:style>
 </w:styles>
 </file>

</xml_diff>